<commit_message>
feat(design): dessign and structure with responsive
</commit_message>
<xml_diff>
--- a/RICK&MORTY_ALI.docx
+++ b/RICK&MORTY_ALI.docx
@@ -55,6 +55,9 @@
     </w:p>
     <w:p>
       <w:r>
+        <w:rPr>
+          <w:noProof/>
+        </w:rPr>
         <w:drawing>
           <wp:anchor distT="0" distB="0" distL="114300" distR="114300" simplePos="0" relativeHeight="251658240" behindDoc="0" locked="0" layoutInCell="1" allowOverlap="1" wp14:anchorId="694B235A" wp14:editId="4D75D793">
             <wp:simplePos x="0" y="0"/>
@@ -147,355 +150,46 @@
       </w:r>
     </w:p>
     <w:p/>
-    <w:sdt>
-      <w:sdtPr>
-        <w:id w:val="1714767030"/>
-        <w:placeholder>
-          <w:docPart w:val="39EAB62D2DD5BB438203FF8932D5E1F1"/>
-        </w:placeholder>
-        <w:temporary/>
-        <w:showingPlcHdr/>
-        <w15:appearance w15:val="hidden"/>
-      </w:sdtPr>
-      <w:sdtContent>
-        <w:p>
-          <w:pPr>
-            <w:pStyle w:val="Heading2"/>
-          </w:pPr>
-          <w:r>
-            <w:rPr>
-              <w:lang w:val="en-GB" w:bidi="en-GB"/>
-            </w:rPr>
-            <w:t>Heading 2</w:t>
-          </w:r>
-        </w:p>
-      </w:sdtContent>
-    </w:sdt>
-    <w:sdt>
-      <w:sdtPr>
-        <w:id w:val="-1299530745"/>
-        <w:placeholder>
-          <w:docPart w:val="68E5761864C2B64497F78025766E3348"/>
-        </w:placeholder>
-        <w:temporary/>
-        <w:showingPlcHdr/>
-        <w15:appearance w15:val="hidden"/>
-      </w:sdtPr>
-      <w:sdtContent>
-        <w:p>
-          <w:pPr>
-            <w:pStyle w:val="ListBullet"/>
-          </w:pPr>
-          <w:r>
-            <w:rPr>
-              <w:lang w:val="en-GB" w:bidi="en-GB"/>
-            </w:rPr>
-            <w:t>Use styles to easily format your Word documents in no time. For example, this text uses the List Bullet Point style.</w:t>
-          </w:r>
-        </w:p>
-        <w:p>
-          <w:pPr>
-            <w:pStyle w:val="ListBullet"/>
-          </w:pPr>
-          <w:r>
-            <w:rPr>
-              <w:lang w:val="en-GB" w:bidi="en-GB"/>
-            </w:rPr>
-            <w:t>In the Home tab of the ribbon, take a look at Styles to apply the formatting you want with just a tap.</w:t>
-          </w:r>
-        </w:p>
-      </w:sdtContent>
-    </w:sdt>
-    <w:tbl>
-      <w:tblPr>
-        <w:tblStyle w:val="ModernPaper"/>
-        <w:tblW w:w="5000" w:type="pct"/>
-        <w:tblLook w:val="04A0" w:firstRow="1" w:lastRow="0" w:firstColumn="1" w:lastColumn="0" w:noHBand="0" w:noVBand="1"/>
-        <w:tblCaption w:val="Content table"/>
-      </w:tblPr>
-      <w:tblGrid>
-        <w:gridCol w:w="3247"/>
-        <w:gridCol w:w="3250"/>
-        <w:gridCol w:w="3250"/>
-      </w:tblGrid>
-      <w:tr>
-        <w:trPr>
-          <w:cnfStyle w:val="100000000000" w:firstRow="1" w:lastRow="0" w:firstColumn="0" w:lastColumn="0" w:oddVBand="0" w:evenVBand="0" w:oddHBand="0" w:evenHBand="0" w:firstRowFirstColumn="0" w:firstRowLastColumn="0" w:lastRowFirstColumn="0" w:lastRowLastColumn="0"/>
-        </w:trPr>
-        <w:tc>
-          <w:tcPr>
-            <w:cnfStyle w:val="001000000100" w:firstRow="0" w:lastRow="0" w:firstColumn="1" w:lastColumn="0" w:oddVBand="0" w:evenVBand="0" w:oddHBand="0" w:evenHBand="0" w:firstRowFirstColumn="1" w:firstRowLastColumn="0" w:lastRowFirstColumn="0" w:lastRowLastColumn="0"/>
-            <w:tcW w:w="1666" w:type="pct"/>
-            <w:vAlign w:val="bottom"/>
-          </w:tcPr>
-          <w:p/>
-        </w:tc>
-        <w:tc>
-          <w:tcPr>
-            <w:tcW w:w="1667" w:type="pct"/>
-            <w:vAlign w:val="bottom"/>
-          </w:tcPr>
-          <w:sdt>
-            <w:sdtPr>
-              <w:id w:val="799576294"/>
-              <w:placeholder>
-                <w:docPart w:val="D27995FD5BA7A14084C18F94E6926E9B"/>
-              </w:placeholder>
-              <w:temporary/>
-              <w:showingPlcHdr/>
-              <w15:appearance w15:val="hidden"/>
-            </w:sdtPr>
-            <w:sdtContent>
-              <w:p>
-                <w:pPr>
-                  <w:cnfStyle w:val="100000000000" w:firstRow="1" w:lastRow="0" w:firstColumn="0" w:lastColumn="0" w:oddVBand="0" w:evenVBand="0" w:oddHBand="0" w:evenHBand="0" w:firstRowFirstColumn="0" w:firstRowLastColumn="0" w:lastRowFirstColumn="0" w:lastRowLastColumn="0"/>
-                </w:pPr>
-                <w:r>
-                  <w:rPr>
-                    <w:lang w:val="en-GB" w:bidi="en-GB"/>
-                  </w:rPr>
-                  <w:t>Column Heading</w:t>
-                </w:r>
-              </w:p>
-            </w:sdtContent>
-          </w:sdt>
-        </w:tc>
-        <w:tc>
-          <w:tcPr>
-            <w:tcW w:w="1667" w:type="pct"/>
-            <w:vAlign w:val="bottom"/>
-          </w:tcPr>
-          <w:sdt>
-            <w:sdtPr>
-              <w:id w:val="804584936"/>
-              <w:placeholder>
-                <w:docPart w:val="6FE5C4DB1975E545855870797DC1D688"/>
-              </w:placeholder>
-              <w:temporary/>
-              <w:showingPlcHdr/>
-              <w15:appearance w15:val="hidden"/>
-            </w:sdtPr>
-            <w:sdtContent>
-              <w:p>
-                <w:pPr>
-                  <w:cnfStyle w:val="100000000000" w:firstRow="1" w:lastRow="0" w:firstColumn="0" w:lastColumn="0" w:oddVBand="0" w:evenVBand="0" w:oddHBand="0" w:evenHBand="0" w:firstRowFirstColumn="0" w:firstRowLastColumn="0" w:lastRowFirstColumn="0" w:lastRowLastColumn="0"/>
-                </w:pPr>
-                <w:r>
-                  <w:rPr>
-                    <w:lang w:val="en-GB" w:bidi="en-GB"/>
-                  </w:rPr>
-                  <w:t>Column Heading</w:t>
-                </w:r>
-              </w:p>
-            </w:sdtContent>
-          </w:sdt>
-        </w:tc>
-      </w:tr>
-      <w:tr>
-        <w:tc>
-          <w:tcPr>
-            <w:cnfStyle w:val="001000000000" w:firstRow="0" w:lastRow="0" w:firstColumn="1" w:lastColumn="0" w:oddVBand="0" w:evenVBand="0" w:oddHBand="0" w:evenHBand="0" w:firstRowFirstColumn="0" w:firstRowLastColumn="0" w:lastRowFirstColumn="0" w:lastRowLastColumn="0"/>
-            <w:tcW w:w="1666" w:type="pct"/>
-          </w:tcPr>
-          <w:sdt>
-            <w:sdtPr>
-              <w:id w:val="442044713"/>
-              <w:placeholder>
-                <w:docPart w:val="1C9692CE45A3C746B1146D8A74041077"/>
-              </w:placeholder>
-              <w:temporary/>
-              <w:showingPlcHdr/>
-              <w15:appearance w15:val="hidden"/>
-            </w:sdtPr>
-            <w:sdtContent>
-              <w:p>
-                <w:r>
-                  <w:rPr>
-                    <w:lang w:val="en-GB" w:bidi="en-GB"/>
-                  </w:rPr>
-                  <w:t>Row Heading</w:t>
-                </w:r>
-              </w:p>
-            </w:sdtContent>
-          </w:sdt>
-        </w:tc>
-        <w:tc>
-          <w:tcPr>
-            <w:tcW w:w="1667" w:type="pct"/>
-          </w:tcPr>
-          <w:sdt>
-            <w:sdtPr>
-              <w:id w:val="-1914071874"/>
-              <w:placeholder>
-                <w:docPart w:val="E21D0827CBFCA94590B90CD4B22EF2DE"/>
-              </w:placeholder>
-              <w:temporary/>
-              <w:showingPlcHdr/>
-              <w15:appearance w15:val="hidden"/>
-            </w:sdtPr>
-            <w:sdtContent>
-              <w:p>
-                <w:pPr>
-                  <w:cnfStyle w:val="000000000000" w:firstRow="0" w:lastRow="0" w:firstColumn="0" w:lastColumn="0" w:oddVBand="0" w:evenVBand="0" w:oddHBand="0" w:evenHBand="0" w:firstRowFirstColumn="0" w:firstRowLastColumn="0" w:lastRowFirstColumn="0" w:lastRowLastColumn="0"/>
-                </w:pPr>
-                <w:r>
-                  <w:rPr>
-                    <w:lang w:val="en-GB" w:bidi="en-GB"/>
-                  </w:rPr>
-                  <w:t>Text</w:t>
-                </w:r>
-              </w:p>
-            </w:sdtContent>
-          </w:sdt>
-        </w:tc>
-        <w:tc>
-          <w:tcPr>
-            <w:tcW w:w="1667" w:type="pct"/>
-          </w:tcPr>
-          <w:sdt>
-            <w:sdtPr>
-              <w:id w:val="-1935820142"/>
-              <w:placeholder>
-                <w:docPart w:val="DA68BF6939B49548B1810CAFA98B84FE"/>
-              </w:placeholder>
-              <w:temporary/>
-              <w:showingPlcHdr/>
-              <w15:appearance w15:val="hidden"/>
-            </w:sdtPr>
-            <w:sdtContent>
-              <w:p>
-                <w:pPr>
-                  <w:cnfStyle w:val="000000000000" w:firstRow="0" w:lastRow="0" w:firstColumn="0" w:lastColumn="0" w:oddVBand="0" w:evenVBand="0" w:oddHBand="0" w:evenHBand="0" w:firstRowFirstColumn="0" w:firstRowLastColumn="0" w:lastRowFirstColumn="0" w:lastRowLastColumn="0"/>
-                </w:pPr>
-                <w:r>
-                  <w:rPr>
-                    <w:lang w:val="en-GB" w:bidi="en-GB"/>
-                  </w:rPr>
-                  <w:t>123.45</w:t>
-                </w:r>
-              </w:p>
-            </w:sdtContent>
-          </w:sdt>
-        </w:tc>
-      </w:tr>
-      <w:tr>
-        <w:tc>
-          <w:tcPr>
-            <w:cnfStyle w:val="001000000000" w:firstRow="0" w:lastRow="0" w:firstColumn="1" w:lastColumn="0" w:oddVBand="0" w:evenVBand="0" w:oddHBand="0" w:evenHBand="0" w:firstRowFirstColumn="0" w:firstRowLastColumn="0" w:lastRowFirstColumn="0" w:lastRowLastColumn="0"/>
-            <w:tcW w:w="1666" w:type="pct"/>
-          </w:tcPr>
-          <w:sdt>
-            <w:sdtPr>
-              <w:id w:val="-587159235"/>
-              <w:placeholder>
-                <w:docPart w:val="2F14FBE931AAFF4993B48E8595D25F8B"/>
-              </w:placeholder>
-              <w:temporary/>
-              <w:showingPlcHdr/>
-              <w15:appearance w15:val="hidden"/>
-            </w:sdtPr>
-            <w:sdtContent>
-              <w:p>
-                <w:r>
-                  <w:rPr>
-                    <w:lang w:val="en-GB" w:bidi="en-GB"/>
-                  </w:rPr>
-                  <w:t>Row Heading</w:t>
-                </w:r>
-              </w:p>
-            </w:sdtContent>
-          </w:sdt>
-        </w:tc>
-        <w:tc>
-          <w:tcPr>
-            <w:tcW w:w="1667" w:type="pct"/>
-          </w:tcPr>
-          <w:sdt>
-            <w:sdtPr>
-              <w:id w:val="-271329554"/>
-              <w:placeholder>
-                <w:docPart w:val="90C140A6BAC5CE49894A50B469EE481F"/>
-              </w:placeholder>
-              <w:temporary/>
-              <w:showingPlcHdr/>
-              <w15:appearance w15:val="hidden"/>
-            </w:sdtPr>
-            <w:sdtContent>
-              <w:p>
-                <w:pPr>
-                  <w:cnfStyle w:val="000000000000" w:firstRow="0" w:lastRow="0" w:firstColumn="0" w:lastColumn="0" w:oddVBand="0" w:evenVBand="0" w:oddHBand="0" w:evenHBand="0" w:firstRowFirstColumn="0" w:firstRowLastColumn="0" w:lastRowFirstColumn="0" w:lastRowLastColumn="0"/>
-                </w:pPr>
-                <w:r>
-                  <w:rPr>
-                    <w:lang w:val="en-GB" w:bidi="en-GB"/>
-                  </w:rPr>
-                  <w:t>Text</w:t>
-                </w:r>
-              </w:p>
-            </w:sdtContent>
-          </w:sdt>
-        </w:tc>
-        <w:tc>
-          <w:tcPr>
-            <w:tcW w:w="1667" w:type="pct"/>
-          </w:tcPr>
-          <w:sdt>
-            <w:sdtPr>
-              <w:id w:val="-972282780"/>
-              <w:placeholder>
-                <w:docPart w:val="AF04A743D1525E4EAD7CC00317BDB4F1"/>
-              </w:placeholder>
-              <w:temporary/>
-              <w:showingPlcHdr/>
-              <w15:appearance w15:val="hidden"/>
-            </w:sdtPr>
-            <w:sdtContent>
-              <w:p>
-                <w:pPr>
-                  <w:cnfStyle w:val="000000000000" w:firstRow="0" w:lastRow="0" w:firstColumn="0" w:lastColumn="0" w:oddVBand="0" w:evenVBand="0" w:oddHBand="0" w:evenHBand="0" w:firstRowFirstColumn="0" w:firstRowLastColumn="0" w:lastRowFirstColumn="0" w:lastRowLastColumn="0"/>
-                </w:pPr>
-                <w:r>
-                  <w:rPr>
-                    <w:lang w:val="en-GB" w:bidi="en-GB"/>
-                  </w:rPr>
-                  <w:t>123.45</w:t>
-                </w:r>
-              </w:p>
-            </w:sdtContent>
-          </w:sdt>
-        </w:tc>
-      </w:tr>
-      <w:tr>
-        <w:tc>
-          <w:tcPr>
-            <w:cnfStyle w:val="001000000000" w:firstRow="0" w:lastRow="0" w:firstColumn="1" w:lastColumn="0" w:oddVBand="0" w:evenVBand="0" w:oddHBand="0" w:evenHBand="0" w:firstRowFirstColumn="0" w:firstRowLastColumn="0" w:lastRowFirstColumn="0" w:lastRowLastColumn="0"/>
-            <w:tcW w:w="1666" w:type="pct"/>
-          </w:tcPr>
-          <w:p/>
-        </w:tc>
-        <w:tc>
-          <w:tcPr>
-            <w:tcW w:w="1667" w:type="pct"/>
-          </w:tcPr>
-          <w:p>
-            <w:pPr>
-              <w:cnfStyle w:val="000000000000" w:firstRow="0" w:lastRow="0" w:firstColumn="0" w:lastColumn="0" w:oddVBand="0" w:evenVBand="0" w:oddHBand="0" w:evenHBand="0" w:firstRowFirstColumn="0" w:firstRowLastColumn="0" w:lastRowFirstColumn="0" w:lastRowLastColumn="0"/>
-            </w:pPr>
-          </w:p>
-        </w:tc>
-        <w:tc>
-          <w:tcPr>
-            <w:tcW w:w="1667" w:type="pct"/>
-          </w:tcPr>
-          <w:p>
-            <w:pPr>
-              <w:cnfStyle w:val="000000000000" w:firstRow="0" w:lastRow="0" w:firstColumn="0" w:lastColumn="0" w:oddVBand="0" w:evenVBand="0" w:oddHBand="0" w:evenHBand="0" w:firstRowFirstColumn="0" w:firstRowLastColumn="0" w:lastRowFirstColumn="0" w:lastRowLastColumn="0"/>
-            </w:pPr>
-          </w:p>
-        </w:tc>
-      </w:tr>
-    </w:tbl>
+    <w:p>
+      <w:pPr>
+        <w:pStyle w:val="Heading2"/>
+      </w:pPr>
+      <w:r>
+        <w:t>DESIGN</w:t>
+      </w:r>
+    </w:p>
+    <w:p>
+      <w:pPr>
+        <w:pStyle w:val="ListBullet"/>
+      </w:pPr>
+      <w:r>
+        <w:t xml:space="preserve">With regards to the design. </w:t>
+      </w:r>
+      <w:proofErr w:type="gramStart"/>
+      <w:r>
+        <w:t>First</w:t>
+      </w:r>
+      <w:proofErr w:type="gramEnd"/>
+      <w:r>
+        <w:t xml:space="preserve"> I will be developing a desktop first and then translate it to mobile since for this particular case I see it as the option to go.</w:t>
+      </w:r>
+    </w:p>
     <w:p/>
+    <w:p/>
+    <w:p>
+      <w:r>
+        <w:t xml:space="preserve">Worklog: </w:t>
+      </w:r>
+      <w:r>
+        <w:t>12 May</w:t>
+      </w:r>
+      <w:r>
+        <w:sym w:font="Wingdings" w:char="F0E0"/>
+      </w:r>
+      <w:r>
+        <w:t xml:space="preserve"> This day I have set everything up, started the design and already planned about how to organize everything, its styles, logic and so on. Tomorrow I will dedicate it to finish the entire design with responsive.</w:t>
+      </w:r>
+    </w:p>
     <w:sectPr>
       <w:footerReference w:type="default" r:id="rId8"/>
       <w:pgSz w:w="11907" w:h="16839" w:code="9"/>
@@ -1245,6 +939,7 @@
     <w:lsdException w:name="HTML Sample" w:semiHidden="1" w:unhideWhenUsed="1"/>
     <w:lsdException w:name="HTML Typewriter" w:semiHidden="1" w:unhideWhenUsed="1"/>
     <w:lsdException w:name="HTML Variable" w:semiHidden="1" w:unhideWhenUsed="1"/>
+    <w:lsdException w:name="Normal Table" w:semiHidden="1" w:unhideWhenUsed="1"/>
     <w:lsdException w:name="annotation subject" w:semiHidden="1" w:unhideWhenUsed="1"/>
     <w:lsdException w:name="No List" w:semiHidden="1" w:unhideWhenUsed="1"/>
     <w:lsdException w:name="Outline List 1" w:semiHidden="1" w:unhideWhenUsed="1"/>
@@ -1290,9 +985,11 @@
     <w:lsdException w:name="Table Subtle 1" w:semiHidden="1" w:unhideWhenUsed="1"/>
     <w:lsdException w:name="Table Subtle 2" w:semiHidden="1" w:unhideWhenUsed="1"/>
     <w:lsdException w:name="Table Web 1" w:semiHidden="1" w:unhideWhenUsed="1"/>
+    <w:lsdException w:name="Table Web 2" w:semiHidden="1" w:unhideWhenUsed="1"/>
     <w:lsdException w:name="Table Web 3" w:semiHidden="1" w:unhideWhenUsed="1"/>
     <w:lsdException w:name="Balloon Text" w:semiHidden="1" w:unhideWhenUsed="1"/>
     <w:lsdException w:name="Table Grid" w:uiPriority="39"/>
+    <w:lsdException w:name="Table Theme" w:semiHidden="1" w:unhideWhenUsed="1"/>
     <w:lsdException w:name="Placeholder Text" w:semiHidden="1"/>
     <w:lsdException w:name="No Spacing" w:semiHidden="1" w:unhideWhenUsed="1" w:qFormat="1"/>
     <w:lsdException w:name="Light Shading" w:uiPriority="60"/>
@@ -2319,1054 +2016,6 @@
     </w:rPr>
   </w:style>
 </w:styles>
-</file>
-
-<file path=word/glossary/document.xml><?xml version="1.0" encoding="utf-8"?>
-<w:glossaryDocument xmlns:wpc="http://schemas.microsoft.com/office/word/2010/wordprocessingCanvas" xmlns:cx="http://schemas.microsoft.com/office/drawing/2014/chartex" xmlns:cx1="http://schemas.microsoft.com/office/drawing/2015/9/8/chartex" xmlns:cx2="http://schemas.microsoft.com/office/drawing/2015/10/21/chartex" xmlns:cx3="http://schemas.microsoft.com/office/drawing/2016/5/9/chartex" xmlns:cx4="http://schemas.microsoft.com/office/drawing/2016/5/10/chartex" xmlns:cx5="http://schemas.microsoft.com/office/drawing/2016/5/11/chartex" xmlns:cx6="http://schemas.microsoft.com/office/drawing/2016/5/12/chartex" xmlns:cx7="http://schemas.microsoft.com/office/drawing/2016/5/13/chartex" xmlns:cx8="http://schemas.microsoft.com/office/drawing/2016/5/14/chartex" xmlns:mc="http://schemas.openxmlformats.org/markup-compatibility/2006" xmlns:aink="http://schemas.microsoft.com/office/drawing/2016/ink" xmlns:am3d="http://schemas.microsoft.com/office/drawing/2017/model3d" xmlns:o="urn:schemas-microsoft-com:office:office" xmlns:oel="http://schemas.microsoft.com/office/2019/extlst" xmlns:r="http://schemas.openxmlformats.org/officeDocument/2006/relationships" xmlns:m="http://schemas.openxmlformats.org/officeDocument/2006/math" xmlns:v="urn:schemas-microsoft-com:vml" xmlns:wp14="http://schemas.microsoft.com/office/word/2010/wordprocessingDrawing" xmlns:wp="http://schemas.openxmlformats.org/drawingml/2006/wordprocessingDrawing" xmlns:w10="urn:schemas-microsoft-com:office:word" xmlns:w="http://schemas.openxmlformats.org/wordprocessingml/2006/main" xmlns:w14="http://schemas.microsoft.com/office/word/2010/wordml" xmlns:w15="http://schemas.microsoft.com/office/word/2012/wordml" xmlns:w16cex="http://schemas.microsoft.com/office/word/2018/wordml/cex" xmlns:w16cid="http://schemas.microsoft.com/office/word/2016/wordml/cid" xmlns:w16="http://schemas.microsoft.com/office/word/2018/wordml" xmlns:w16du="http://schemas.microsoft.com/office/word/2023/wordml/word16du" xmlns:w16sdtdh="http://schemas.microsoft.com/office/word/2020/wordml/sdtdatahash" xmlns:w16se="http://schemas.microsoft.com/office/word/2015/wordml/symex" xmlns:wpg="http://schemas.microsoft.com/office/word/2010/wordprocessingGroup" xmlns:wpi="http://schemas.microsoft.com/office/word/2010/wordprocessingInk" xmlns:wne="http://schemas.microsoft.com/office/word/2006/wordml" xmlns:wps="http://schemas.microsoft.com/office/word/2010/wordprocessingShape" mc:Ignorable="w14 w15 w16se w16cid w16 w16cex w16sdtdh wp14">
-  <w:docParts>
-    <w:docPart>
-      <w:docPartPr>
-        <w:name w:val="39EAB62D2DD5BB438203FF8932D5E1F1"/>
-        <w:category>
-          <w:name w:val="General"/>
-          <w:gallery w:val="placeholder"/>
-        </w:category>
-        <w:types>
-          <w:type w:val="bbPlcHdr"/>
-        </w:types>
-        <w:behaviors>
-          <w:behavior w:val="content"/>
-        </w:behaviors>
-        <w:guid w:val="{F7E85640-EE3B-9142-874D-6907EB9CB2BB}"/>
-      </w:docPartPr>
-      <w:docPartBody>
-        <w:p>
-          <w:pPr>
-            <w:pStyle w:val="39EAB62D2DD5BB438203FF8932D5E1F1"/>
-          </w:pPr>
-          <w:r>
-            <w:rPr>
-              <w:lang w:val="en-GB" w:bidi="en-GB"/>
-            </w:rPr>
-            <w:t>Heading 2</w:t>
-          </w:r>
-        </w:p>
-      </w:docPartBody>
-    </w:docPart>
-    <w:docPart>
-      <w:docPartPr>
-        <w:name w:val="68E5761864C2B64497F78025766E3348"/>
-        <w:category>
-          <w:name w:val="General"/>
-          <w:gallery w:val="placeholder"/>
-        </w:category>
-        <w:types>
-          <w:type w:val="bbPlcHdr"/>
-        </w:types>
-        <w:behaviors>
-          <w:behavior w:val="content"/>
-        </w:behaviors>
-        <w:guid w:val="{383E7AE4-C4FE-2D4F-9E34-5A0E8C1F686D}"/>
-      </w:docPartPr>
-      <w:docPartBody>
-        <w:p>
-          <w:pPr>
-            <w:pStyle w:val="ListBullet"/>
-          </w:pPr>
-          <w:r>
-            <w:rPr>
-              <w:lang w:val="en-GB" w:bidi="en-GB"/>
-            </w:rPr>
-            <w:t>Use styles to easil</w:t>
-          </w:r>
-          <w:r>
-            <w:rPr>
-              <w:lang w:val="en-GB" w:bidi="en-GB"/>
-            </w:rPr>
-            <w:t>y format your Word documents in no time. For example, this text uses the List Bullet Point style.</w:t>
-          </w:r>
-        </w:p>
-        <w:p>
-          <w:pPr>
-            <w:pStyle w:val="68E5761864C2B64497F78025766E3348"/>
-          </w:pPr>
-          <w:r>
-            <w:rPr>
-              <w:lang w:val="en-GB" w:bidi="en-GB"/>
-            </w:rPr>
-            <w:t>In the Home tab of the ribbon, take a look at Styles to apply the formatting you want with just a tap.</w:t>
-          </w:r>
-        </w:p>
-      </w:docPartBody>
-    </w:docPart>
-    <w:docPart>
-      <w:docPartPr>
-        <w:name w:val="D27995FD5BA7A14084C18F94E6926E9B"/>
-        <w:category>
-          <w:name w:val="General"/>
-          <w:gallery w:val="placeholder"/>
-        </w:category>
-        <w:types>
-          <w:type w:val="bbPlcHdr"/>
-        </w:types>
-        <w:behaviors>
-          <w:behavior w:val="content"/>
-        </w:behaviors>
-        <w:guid w:val="{435B165F-7762-BF4A-9CE9-5F1336DE5405}"/>
-      </w:docPartPr>
-      <w:docPartBody>
-        <w:p>
-          <w:pPr>
-            <w:pStyle w:val="D27995FD5BA7A14084C18F94E6926E9B"/>
-          </w:pPr>
-          <w:r>
-            <w:rPr>
-              <w:lang w:val="en-GB" w:bidi="en-GB"/>
-            </w:rPr>
-            <w:t>Column Heading</w:t>
-          </w:r>
-        </w:p>
-      </w:docPartBody>
-    </w:docPart>
-    <w:docPart>
-      <w:docPartPr>
-        <w:name w:val="6FE5C4DB1975E545855870797DC1D688"/>
-        <w:category>
-          <w:name w:val="General"/>
-          <w:gallery w:val="placeholder"/>
-        </w:category>
-        <w:types>
-          <w:type w:val="bbPlcHdr"/>
-        </w:types>
-        <w:behaviors>
-          <w:behavior w:val="content"/>
-        </w:behaviors>
-        <w:guid w:val="{1DF5B569-B62F-B347-8494-6B11F6C2C970}"/>
-      </w:docPartPr>
-      <w:docPartBody>
-        <w:p>
-          <w:pPr>
-            <w:pStyle w:val="6FE5C4DB1975E545855870797DC1D688"/>
-          </w:pPr>
-          <w:r>
-            <w:rPr>
-              <w:lang w:val="en-GB" w:bidi="en-GB"/>
-            </w:rPr>
-            <w:t>Column Heading</w:t>
-          </w:r>
-        </w:p>
-      </w:docPartBody>
-    </w:docPart>
-    <w:docPart>
-      <w:docPartPr>
-        <w:name w:val="1C9692CE45A3C746B1146D8A74041077"/>
-        <w:category>
-          <w:name w:val="General"/>
-          <w:gallery w:val="placeholder"/>
-        </w:category>
-        <w:types>
-          <w:type w:val="bbPlcHdr"/>
-        </w:types>
-        <w:behaviors>
-          <w:behavior w:val="content"/>
-        </w:behaviors>
-        <w:guid w:val="{8D7F8993-EE58-6949-A8AE-C706021E9E2B}"/>
-      </w:docPartPr>
-      <w:docPartBody>
-        <w:p>
-          <w:pPr>
-            <w:pStyle w:val="1C9692CE45A3C746B1146D8A74041077"/>
-          </w:pPr>
-          <w:r>
-            <w:rPr>
-              <w:lang w:val="en-GB" w:bidi="en-GB"/>
-            </w:rPr>
-            <w:t>Row Heading</w:t>
-          </w:r>
-        </w:p>
-      </w:docPartBody>
-    </w:docPart>
-    <w:docPart>
-      <w:docPartPr>
-        <w:name w:val="E21D0827CBFCA94590B90CD4B22EF2DE"/>
-        <w:category>
-          <w:name w:val="General"/>
-          <w:gallery w:val="placeholder"/>
-        </w:category>
-        <w:types>
-          <w:type w:val="bbPlcHdr"/>
-        </w:types>
-        <w:behaviors>
-          <w:behavior w:val="content"/>
-        </w:behaviors>
-        <w:guid w:val="{F612197A-3A9C-994D-81F8-1A1401A2C6C7}"/>
-      </w:docPartPr>
-      <w:docPartBody>
-        <w:p>
-          <w:pPr>
-            <w:pStyle w:val="E21D0827CBFCA94590B90CD4B22EF2DE"/>
-          </w:pPr>
-          <w:r>
-            <w:rPr>
-              <w:lang w:val="en-GB" w:bidi="en-GB"/>
-            </w:rPr>
-            <w:t>Text</w:t>
-          </w:r>
-        </w:p>
-      </w:docPartBody>
-    </w:docPart>
-    <w:docPart>
-      <w:docPartPr>
-        <w:name w:val="DA68BF6939B49548B1810CAFA98B84FE"/>
-        <w:category>
-          <w:name w:val="General"/>
-          <w:gallery w:val="placeholder"/>
-        </w:category>
-        <w:types>
-          <w:type w:val="bbPlcHdr"/>
-        </w:types>
-        <w:behaviors>
-          <w:behavior w:val="content"/>
-        </w:behaviors>
-        <w:guid w:val="{0F30971F-FB1F-7C4E-936A-5A21997912EE}"/>
-      </w:docPartPr>
-      <w:docPartBody>
-        <w:p>
-          <w:pPr>
-            <w:pStyle w:val="DA68BF6939B49548B1810CAFA98B84FE"/>
-          </w:pPr>
-          <w:r>
-            <w:rPr>
-              <w:lang w:val="en-GB" w:bidi="en-GB"/>
-            </w:rPr>
-            <w:t>123.45</w:t>
-          </w:r>
-        </w:p>
-      </w:docPartBody>
-    </w:docPart>
-    <w:docPart>
-      <w:docPartPr>
-        <w:name w:val="2F14FBE931AAFF4993B48E8595D25F8B"/>
-        <w:category>
-          <w:name w:val="General"/>
-          <w:gallery w:val="placeholder"/>
-        </w:category>
-        <w:types>
-          <w:type w:val="bbPlcHdr"/>
-        </w:types>
-        <w:behaviors>
-          <w:behavior w:val="content"/>
-        </w:behaviors>
-        <w:guid w:val="{B0D2F1DB-C27D-0043-BAB9-2044B61062F9}"/>
-      </w:docPartPr>
-      <w:docPartBody>
-        <w:p>
-          <w:pPr>
-            <w:pStyle w:val="2F14FBE931AAFF4993B48E8595D25F8B"/>
-          </w:pPr>
-          <w:r>
-            <w:rPr>
-              <w:lang w:val="en-GB" w:bidi="en-GB"/>
-            </w:rPr>
-            <w:t>Row Heading</w:t>
-          </w:r>
-        </w:p>
-      </w:docPartBody>
-    </w:docPart>
-    <w:docPart>
-      <w:docPartPr>
-        <w:name w:val="90C140A6BAC5CE49894A50B469EE481F"/>
-        <w:category>
-          <w:name w:val="General"/>
-          <w:gallery w:val="placeholder"/>
-        </w:category>
-        <w:types>
-          <w:type w:val="bbPlcHdr"/>
-        </w:types>
-        <w:behaviors>
-          <w:behavior w:val="content"/>
-        </w:behaviors>
-        <w:guid w:val="{A8D7426B-DC1A-7A4C-B892-0FCE0B57409D}"/>
-      </w:docPartPr>
-      <w:docPartBody>
-        <w:p>
-          <w:pPr>
-            <w:pStyle w:val="90C140A6BAC5CE49894A50B469EE481F"/>
-          </w:pPr>
-          <w:r>
-            <w:rPr>
-              <w:lang w:val="en-GB" w:bidi="en-GB"/>
-            </w:rPr>
-            <w:t>Text</w:t>
-          </w:r>
-        </w:p>
-      </w:docPartBody>
-    </w:docPart>
-    <w:docPart>
-      <w:docPartPr>
-        <w:name w:val="AF04A743D1525E4EAD7CC00317BDB4F1"/>
-        <w:category>
-          <w:name w:val="General"/>
-          <w:gallery w:val="placeholder"/>
-        </w:category>
-        <w:types>
-          <w:type w:val="bbPlcHdr"/>
-        </w:types>
-        <w:behaviors>
-          <w:behavior w:val="content"/>
-        </w:behaviors>
-        <w:guid w:val="{D4DEBFD3-5D6E-F04F-84C8-9F94CFA71D33}"/>
-      </w:docPartPr>
-      <w:docPartBody>
-        <w:p>
-          <w:pPr>
-            <w:pStyle w:val="AF04A743D1525E4EAD7CC00317BDB4F1"/>
-          </w:pPr>
-          <w:r>
-            <w:rPr>
-              <w:lang w:val="en-GB" w:bidi="en-GB"/>
-            </w:rPr>
-            <w:t>123.45</w:t>
-          </w:r>
-        </w:p>
-      </w:docPartBody>
-    </w:docPart>
-  </w:docParts>
-</w:glossaryDocument>
-</file>
-
-<file path=word/glossary/fontTable.xml><?xml version="1.0" encoding="utf-8"?>
-<w:fonts xmlns:mc="http://schemas.openxmlformats.org/markup-compatibility/2006" xmlns:r="http://schemas.openxmlformats.org/officeDocument/2006/relationships" xmlns:w="http://schemas.openxmlformats.org/wordprocessingml/2006/main" xmlns:w14="http://schemas.microsoft.com/office/word/2010/wordml" xmlns:w15="http://schemas.microsoft.com/office/word/2012/wordml" xmlns:w16cex="http://schemas.microsoft.com/office/word/2018/wordml/cex" xmlns:w16cid="http://schemas.microsoft.com/office/word/2016/wordml/cid" xmlns:w16="http://schemas.microsoft.com/office/word/2018/wordml" xmlns:w16sdtdh="http://schemas.microsoft.com/office/word/2020/wordml/sdtdatahash" xmlns:w16se="http://schemas.microsoft.com/office/word/2015/wordml/symex" mc:Ignorable="w14 w15 w16se w16cid w16 w16cex w16sdtdh">
-  <w:font w:name="Times New Roman">
-    <w:panose1 w:val="02020603050405020304"/>
-    <w:charset w:val="00"/>
-    <w:family w:val="roman"/>
-    <w:pitch w:val="variable"/>
-    <w:sig w:usb0="E0002EFF" w:usb1="C000785B" w:usb2="00000009" w:usb3="00000000" w:csb0="000001FF" w:csb1="00000000"/>
-  </w:font>
-  <w:font w:name="Symbol">
-    <w:panose1 w:val="05050102010706020507"/>
-    <w:charset w:val="02"/>
-    <w:family w:val="decorative"/>
-    <w:pitch w:val="variable"/>
-    <w:sig w:usb0="00000000" w:usb1="10000000" w:usb2="00000000" w:usb3="00000000" w:csb0="80000000" w:csb1="00000000"/>
-  </w:font>
-  <w:font w:name="Courier New">
-    <w:panose1 w:val="02070309020205020404"/>
-    <w:charset w:val="00"/>
-    <w:family w:val="modern"/>
-    <w:pitch w:val="fixed"/>
-    <w:sig w:usb0="E0002AFF" w:usb1="C0007843" w:usb2="00000009" w:usb3="00000000" w:csb0="000001FF" w:csb1="00000000"/>
-  </w:font>
-  <w:font w:name="Wingdings">
-    <w:panose1 w:val="05000000000000000000"/>
-    <w:charset w:val="02"/>
-    <w:family w:val="auto"/>
-    <w:pitch w:val="variable"/>
-    <w:sig w:usb0="00000000" w:usb1="10000000" w:usb2="00000000" w:usb3="00000000" w:csb0="80000000" w:csb1="00000000"/>
-  </w:font>
-  <w:font w:name="Tahoma">
-    <w:panose1 w:val="020B0604030504040204"/>
-    <w:charset w:val="00"/>
-    <w:family w:val="swiss"/>
-    <w:pitch w:val="variable"/>
-    <w:sig w:usb0="E1002EFF" w:usb1="C000605B" w:usb2="00000029" w:usb3="00000000" w:csb0="000101FF" w:csb1="00000000"/>
-  </w:font>
-  <w:font w:name="Arial">
-    <w:panose1 w:val="020B0604020202020204"/>
-    <w:charset w:val="00"/>
-    <w:family w:val="swiss"/>
-    <w:pitch w:val="variable"/>
-    <w:sig w:usb0="E0002AFF" w:usb1="C0007843" w:usb2="00000009" w:usb3="00000000" w:csb0="000001FF" w:csb1="00000000"/>
-  </w:font>
-  <w:font w:name="SimHei">
-    <w:altName w:val="黑体"/>
-    <w:panose1 w:val="02010609060101010101"/>
-    <w:charset w:val="86"/>
-    <w:family w:val="modern"/>
-    <w:pitch w:val="fixed"/>
-    <w:sig w:usb0="800002BF" w:usb1="38CF7CFA" w:usb2="00000016" w:usb3="00000000" w:csb0="00040001" w:csb1="00000000"/>
-  </w:font>
-  <w:font w:name="Calibri">
-    <w:panose1 w:val="020F0502020204030204"/>
-    <w:charset w:val="00"/>
-    <w:family w:val="swiss"/>
-    <w:pitch w:val="variable"/>
-    <w:sig w:usb0="E0002AFF" w:usb1="C000ACFF" w:usb2="00000009" w:usb3="00000000" w:csb0="000001FF" w:csb1="00000000"/>
-  </w:font>
-  <w:font w:name="Calibri Light">
-    <w:panose1 w:val="020F0302020204030204"/>
-    <w:charset w:val="00"/>
-    <w:family w:val="swiss"/>
-    <w:pitch w:val="variable"/>
-    <w:sig w:usb0="A00002EF" w:usb1="4000207B" w:usb2="00000000" w:usb3="00000000" w:csb0="0000019F" w:csb1="00000000"/>
-  </w:font>
-</w:fonts>
-</file>
-
-<file path=word/glossary/numbering.xml><?xml version="1.0" encoding="utf-8"?>
-<w:numbering xmlns:wpc="http://schemas.microsoft.com/office/word/2010/wordprocessingCanvas" xmlns:cx="http://schemas.microsoft.com/office/drawing/2014/chartex" xmlns:cx1="http://schemas.microsoft.com/office/drawing/2015/9/8/chartex" xmlns:cx2="http://schemas.microsoft.com/office/drawing/2015/10/21/chartex" xmlns:cx3="http://schemas.microsoft.com/office/drawing/2016/5/9/chartex" xmlns:cx4="http://schemas.microsoft.com/office/drawing/2016/5/10/chartex" xmlns:cx5="http://schemas.microsoft.com/office/drawing/2016/5/11/chartex" xmlns:cx6="http://schemas.microsoft.com/office/drawing/2016/5/12/chartex" xmlns:cx7="http://schemas.microsoft.com/office/drawing/2016/5/13/chartex" xmlns:cx8="http://schemas.microsoft.com/office/drawing/2016/5/14/chartex" xmlns:mc="http://schemas.openxmlformats.org/markup-compatibility/2006" xmlns:aink="http://schemas.microsoft.com/office/drawing/2016/ink" xmlns:am3d="http://schemas.microsoft.com/office/drawing/2017/model3d" xmlns:o="urn:schemas-microsoft-com:office:office" xmlns:oel="http://schemas.microsoft.com/office/2019/extlst" xmlns:r="http://schemas.openxmlformats.org/officeDocument/2006/relationships" xmlns:m="http://schemas.openxmlformats.org/officeDocument/2006/math" xmlns:v="urn:schemas-microsoft-com:vml" xmlns:wp14="http://schemas.microsoft.com/office/word/2010/wordprocessingDrawing" xmlns:wp="http://schemas.openxmlformats.org/drawingml/2006/wordprocessingDrawing" xmlns:w10="urn:schemas-microsoft-com:office:word" xmlns:w="http://schemas.openxmlformats.org/wordprocessingml/2006/main" xmlns:w14="http://schemas.microsoft.com/office/word/2010/wordml" xmlns:w15="http://schemas.microsoft.com/office/word/2012/wordml" xmlns:w16cex="http://schemas.microsoft.com/office/word/2018/wordml/cex" xmlns:w16cid="http://schemas.microsoft.com/office/word/2016/wordml/cid" xmlns:w16="http://schemas.microsoft.com/office/word/2018/wordml" xmlns:w16du="http://schemas.microsoft.com/office/word/2023/wordml/word16du" xmlns:w16sdtdh="http://schemas.microsoft.com/office/word/2020/wordml/sdtdatahash" xmlns:w16se="http://schemas.microsoft.com/office/word/2015/wordml/symex" xmlns:wpg="http://schemas.microsoft.com/office/word/2010/wordprocessingGroup" xmlns:wpi="http://schemas.microsoft.com/office/word/2010/wordprocessingInk" xmlns:wne="http://schemas.microsoft.com/office/word/2006/wordml" xmlns:wps="http://schemas.microsoft.com/office/word/2010/wordprocessingShape" mc:Ignorable="w14 w15 w16se w16cid w16 w16cex w16sdtdh wp14">
-  <w:abstractNum w:abstractNumId="0" w15:restartNumberingAfterBreak="0">
-    <w:nsid w:val="7B734274"/>
-    <w:multiLevelType w:val="hybridMultilevel"/>
-    <w:tmpl w:val="28DC00DE"/>
-    <w:lvl w:ilvl="0" w:tplc="08B453DE">
-      <w:start w:val="1"/>
-      <w:numFmt w:val="bullet"/>
-      <w:pStyle w:val="ListBullet"/>
-      <w:lvlText w:val=""/>
-      <w:lvlJc w:val="left"/>
-      <w:pPr>
-        <w:tabs>
-          <w:tab w:val="num" w:pos="360"/>
-        </w:tabs>
-        <w:ind w:left="360" w:hanging="360"/>
-      </w:pPr>
-      <w:rPr>
-        <w:rFonts w:ascii="Symbol" w:hAnsi="Symbol" w:hint="default"/>
-        <w:color w:val="4472C4" w:themeColor="accent1"/>
-        <w:sz w:val="20"/>
-      </w:rPr>
-    </w:lvl>
-    <w:lvl w:ilvl="1" w:tplc="04090003">
-      <w:start w:val="1"/>
-      <w:numFmt w:val="bullet"/>
-      <w:lvlText w:val="o"/>
-      <w:lvlJc w:val="left"/>
-      <w:pPr>
-        <w:ind w:left="1440" w:hanging="360"/>
-      </w:pPr>
-      <w:rPr>
-        <w:rFonts w:ascii="Courier New" w:hAnsi="Courier New" w:cs="Courier New" w:hint="default"/>
-      </w:rPr>
-    </w:lvl>
-    <w:lvl w:ilvl="2" w:tplc="04090005" w:tentative="1">
-      <w:start w:val="1"/>
-      <w:numFmt w:val="bullet"/>
-      <w:lvlText w:val=""/>
-      <w:lvlJc w:val="left"/>
-      <w:pPr>
-        <w:ind w:left="2160" w:hanging="360"/>
-      </w:pPr>
-      <w:rPr>
-        <w:rFonts w:ascii="Wingdings" w:hAnsi="Wingdings" w:hint="default"/>
-      </w:rPr>
-    </w:lvl>
-    <w:lvl w:ilvl="3" w:tplc="04090001" w:tentative="1">
-      <w:start w:val="1"/>
-      <w:numFmt w:val="bullet"/>
-      <w:lvlText w:val=""/>
-      <w:lvlJc w:val="left"/>
-      <w:pPr>
-        <w:ind w:left="2880" w:hanging="360"/>
-      </w:pPr>
-      <w:rPr>
-        <w:rFonts w:ascii="Symbol" w:hAnsi="Symbol" w:hint="default"/>
-      </w:rPr>
-    </w:lvl>
-    <w:lvl w:ilvl="4" w:tplc="04090003" w:tentative="1">
-      <w:start w:val="1"/>
-      <w:numFmt w:val="bullet"/>
-      <w:lvlText w:val="o"/>
-      <w:lvlJc w:val="left"/>
-      <w:pPr>
-        <w:ind w:left="3600" w:hanging="360"/>
-      </w:pPr>
-      <w:rPr>
-        <w:rFonts w:ascii="Courier New" w:hAnsi="Courier New" w:cs="Courier New" w:hint="default"/>
-      </w:rPr>
-    </w:lvl>
-    <w:lvl w:ilvl="5" w:tplc="04090005" w:tentative="1">
-      <w:start w:val="1"/>
-      <w:numFmt w:val="bullet"/>
-      <w:lvlText w:val=""/>
-      <w:lvlJc w:val="left"/>
-      <w:pPr>
-        <w:ind w:left="4320" w:hanging="360"/>
-      </w:pPr>
-      <w:rPr>
-        <w:rFonts w:ascii="Wingdings" w:hAnsi="Wingdings" w:hint="default"/>
-      </w:rPr>
-    </w:lvl>
-    <w:lvl w:ilvl="6" w:tplc="04090001" w:tentative="1">
-      <w:start w:val="1"/>
-      <w:numFmt w:val="bullet"/>
-      <w:lvlText w:val=""/>
-      <w:lvlJc w:val="left"/>
-      <w:pPr>
-        <w:ind w:left="5040" w:hanging="360"/>
-      </w:pPr>
-      <w:rPr>
-        <w:rFonts w:ascii="Symbol" w:hAnsi="Symbol" w:hint="default"/>
-      </w:rPr>
-    </w:lvl>
-    <w:lvl w:ilvl="7" w:tplc="04090003" w:tentative="1">
-      <w:start w:val="1"/>
-      <w:numFmt w:val="bullet"/>
-      <w:lvlText w:val="o"/>
-      <w:lvlJc w:val="left"/>
-      <w:pPr>
-        <w:ind w:left="5760" w:hanging="360"/>
-      </w:pPr>
-      <w:rPr>
-        <w:rFonts w:ascii="Courier New" w:hAnsi="Courier New" w:cs="Courier New" w:hint="default"/>
-      </w:rPr>
-    </w:lvl>
-    <w:lvl w:ilvl="8" w:tplc="04090005" w:tentative="1">
-      <w:start w:val="1"/>
-      <w:numFmt w:val="bullet"/>
-      <w:lvlText w:val=""/>
-      <w:lvlJc w:val="left"/>
-      <w:pPr>
-        <w:ind w:left="6480" w:hanging="360"/>
-      </w:pPr>
-      <w:rPr>
-        <w:rFonts w:ascii="Wingdings" w:hAnsi="Wingdings" w:hint="default"/>
-      </w:rPr>
-    </w:lvl>
-  </w:abstractNum>
-  <w:num w:numId="1" w16cid:durableId="1412508353">
-    <w:abstractNumId w:val="0"/>
-  </w:num>
-</w:numbering>
-</file>
-
-<file path=word/glossary/settings.xml><?xml version="1.0" encoding="utf-8"?>
-<w:settings xmlns:mc="http://schemas.openxmlformats.org/markup-compatibility/2006" xmlns:o="urn:schemas-microsoft-com:office:office" xmlns:r="http://schemas.openxmlformats.org/officeDocument/2006/relationships" xmlns:m="http://schemas.openxmlformats.org/officeDocument/2006/math" xmlns:v="urn:schemas-microsoft-com:vml" xmlns:w10="urn:schemas-microsoft-com:office:word" xmlns:w="http://schemas.openxmlformats.org/wordprocessingml/2006/main" xmlns:w14="http://schemas.microsoft.com/office/word/2010/wordml" xmlns:w15="http://schemas.microsoft.com/office/word/2012/wordml" xmlns:w16cex="http://schemas.microsoft.com/office/word/2018/wordml/cex" xmlns:w16cid="http://schemas.microsoft.com/office/word/2016/wordml/cid" xmlns:w16="http://schemas.microsoft.com/office/word/2018/wordml" xmlns:w16sdtdh="http://schemas.microsoft.com/office/word/2020/wordml/sdtdatahash" xmlns:w16se="http://schemas.microsoft.com/office/word/2015/wordml/symex" xmlns:sl="http://schemas.openxmlformats.org/schemaLibrary/2006/main" mc:Ignorable="w14 w15 w16se w16cid w16 w16cex w16sdtdh">
-  <w:view w:val="normal"/>
-  <w:defaultTabStop w:val="720"/>
-  <w:characterSpacingControl w:val="doNotCompress"/>
-  <w:compat>
-    <w:useFELayout/>
-    <w:compatSetting w:name="compatibilityMode" w:uri="http://schemas.microsoft.com/office/word" w:val="15"/>
-    <w:compatSetting w:name="overrideTableStyleFontSizeAndJustification" w:uri="http://schemas.microsoft.com/office/word" w:val="1"/>
-    <w:compatSetting w:name="enableOpenTypeFeatures" w:uri="http://schemas.microsoft.com/office/word" w:val="1"/>
-    <w:compatSetting w:name="doNotFlipMirrorIndents" w:uri="http://schemas.microsoft.com/office/word" w:val="1"/>
-    <w:compatSetting w:name="differentiateMultirowTableHeaders" w:uri="http://schemas.microsoft.com/office/word" w:val="1"/>
-    <w:compatSetting w:name="useWord2013TrackBottomHyphenation" w:uri="http://schemas.microsoft.com/office/word" w:val="0"/>
-  </w:compat>
-  <w:rsids>
-    <w:rsidRoot w:val="001E7221"/>
-    <w:rsid w:val="001E7221"/>
-  </w:rsids>
-  <m:mathPr>
-    <m:mathFont m:val="Cambria Math"/>
-    <m:brkBin m:val="before"/>
-    <m:brkBinSub m:val="--"/>
-    <m:smallFrac m:val="0"/>
-    <m:dispDef/>
-    <m:lMargin m:val="0"/>
-    <m:rMargin m:val="0"/>
-    <m:defJc m:val="centerGroup"/>
-    <m:wrapIndent m:val="1440"/>
-    <m:intLim m:val="subSup"/>
-    <m:naryLim m:val="undOvr"/>
-  </m:mathPr>
-  <w:themeFontLang w:val="en-ES"/>
-  <w:clrSchemeMapping w:bg1="light1" w:t1="dark1" w:bg2="light2" w:t2="dark2" w:accent1="accent1" w:accent2="accent2" w:accent3="accent3" w:accent4="accent4" w:accent5="accent5" w:accent6="accent6" w:hyperlink="hyperlink" w:followedHyperlink="followedHyperlink"/>
-  <w:decimalSymbol w:val=","/>
-  <w:listSeparator w:val=","/>
-  <w15:chartTrackingRefBased/>
-</w:settings>
-</file>
-
-<file path=word/glossary/styles.xml><?xml version="1.0" encoding="utf-8"?>
-<w:styles xmlns:mc="http://schemas.openxmlformats.org/markup-compatibility/2006" xmlns:r="http://schemas.openxmlformats.org/officeDocument/2006/relationships" xmlns:w="http://schemas.openxmlformats.org/wordprocessingml/2006/main" xmlns:w14="http://schemas.microsoft.com/office/word/2010/wordml" xmlns:w15="http://schemas.microsoft.com/office/word/2012/wordml" xmlns:w16cex="http://schemas.microsoft.com/office/word/2018/wordml/cex" xmlns:w16cid="http://schemas.microsoft.com/office/word/2016/wordml/cid" xmlns:w16="http://schemas.microsoft.com/office/word/2018/wordml" xmlns:w16sdtdh="http://schemas.microsoft.com/office/word/2020/wordml/sdtdatahash" xmlns:w16se="http://schemas.microsoft.com/office/word/2015/wordml/symex" mc:Ignorable="w14 w15 w16se w16cid w16 w16cex w16sdtdh">
-  <w:docDefaults>
-    <w:rPrDefault>
-      <w:rPr>
-        <w:rFonts w:asciiTheme="minorHAnsi" w:eastAsiaTheme="minorEastAsia" w:hAnsiTheme="minorHAnsi" w:cstheme="minorBidi"/>
-        <w:sz w:val="24"/>
-        <w:szCs w:val="24"/>
-        <w:lang w:val="en-ES" w:eastAsia="en-GB" w:bidi="ar-SA"/>
-      </w:rPr>
-    </w:rPrDefault>
-    <w:pPrDefault/>
-  </w:docDefaults>
-  <w:latentStyles w:defLockedState="0" w:defUIPriority="99" w:defSemiHidden="0" w:defUnhideWhenUsed="0" w:defQFormat="0" w:count="376">
-    <w:lsdException w:name="Normal" w:uiPriority="0" w:qFormat="1"/>
-    <w:lsdException w:name="heading 1" w:uiPriority="9" w:qFormat="1"/>
-    <w:lsdException w:name="heading 2" w:semiHidden="1" w:uiPriority="9" w:unhideWhenUsed="1" w:qFormat="1"/>
-    <w:lsdException w:name="heading 3" w:semiHidden="1" w:uiPriority="9" w:unhideWhenUsed="1" w:qFormat="1"/>
-    <w:lsdException w:name="heading 4" w:semiHidden="1" w:uiPriority="9" w:unhideWhenUsed="1" w:qFormat="1"/>
-    <w:lsdException w:name="heading 5" w:semiHidden="1" w:uiPriority="9" w:unhideWhenUsed="1" w:qFormat="1"/>
-    <w:lsdException w:name="heading 6" w:semiHidden="1" w:uiPriority="9" w:unhideWhenUsed="1" w:qFormat="1"/>
-    <w:lsdException w:name="heading 7" w:semiHidden="1" w:uiPriority="9" w:unhideWhenUsed="1" w:qFormat="1"/>
-    <w:lsdException w:name="heading 8" w:semiHidden="1" w:uiPriority="9" w:unhideWhenUsed="1" w:qFormat="1"/>
-    <w:lsdException w:name="heading 9" w:semiHidden="1" w:uiPriority="9" w:unhideWhenUsed="1" w:qFormat="1"/>
-    <w:lsdException w:name="index 1" w:semiHidden="1" w:unhideWhenUsed="1"/>
-    <w:lsdException w:name="index 2" w:semiHidden="1" w:unhideWhenUsed="1"/>
-    <w:lsdException w:name="index 3" w:semiHidden="1" w:unhideWhenUsed="1"/>
-    <w:lsdException w:name="index 4" w:semiHidden="1" w:unhideWhenUsed="1"/>
-    <w:lsdException w:name="index 5" w:semiHidden="1" w:unhideWhenUsed="1"/>
-    <w:lsdException w:name="index 6" w:semiHidden="1" w:unhideWhenUsed="1"/>
-    <w:lsdException w:name="index 7" w:semiHidden="1" w:unhideWhenUsed="1"/>
-    <w:lsdException w:name="index 8" w:semiHidden="1" w:unhideWhenUsed="1"/>
-    <w:lsdException w:name="index 9" w:semiHidden="1" w:unhideWhenUsed="1"/>
-    <w:lsdException w:name="toc 1" w:semiHidden="1" w:uiPriority="39" w:unhideWhenUsed="1"/>
-    <w:lsdException w:name="toc 2" w:semiHidden="1" w:uiPriority="39" w:unhideWhenUsed="1"/>
-    <w:lsdException w:name="toc 3" w:semiHidden="1" w:uiPriority="39" w:unhideWhenUsed="1"/>
-    <w:lsdException w:name="toc 4" w:semiHidden="1" w:uiPriority="39" w:unhideWhenUsed="1"/>
-    <w:lsdException w:name="toc 5" w:semiHidden="1" w:uiPriority="39" w:unhideWhenUsed="1"/>
-    <w:lsdException w:name="toc 6" w:semiHidden="1" w:uiPriority="39" w:unhideWhenUsed="1"/>
-    <w:lsdException w:name="toc 7" w:semiHidden="1" w:uiPriority="39" w:unhideWhenUsed="1"/>
-    <w:lsdException w:name="toc 8" w:semiHidden="1" w:uiPriority="39" w:unhideWhenUsed="1"/>
-    <w:lsdException w:name="toc 9" w:semiHidden="1" w:uiPriority="39" w:unhideWhenUsed="1"/>
-    <w:lsdException w:name="Normal Indent" w:semiHidden="1" w:unhideWhenUsed="1"/>
-    <w:lsdException w:name="footnote text" w:semiHidden="1" w:unhideWhenUsed="1"/>
-    <w:lsdException w:name="annotation text" w:semiHidden="1" w:unhideWhenUsed="1"/>
-    <w:lsdException w:name="header" w:semiHidden="1" w:unhideWhenUsed="1"/>
-    <w:lsdException w:name="footer" w:semiHidden="1" w:unhideWhenUsed="1"/>
-    <w:lsdException w:name="index heading" w:semiHidden="1" w:unhideWhenUsed="1"/>
-    <w:lsdException w:name="caption" w:semiHidden="1" w:uiPriority="35" w:unhideWhenUsed="1" w:qFormat="1"/>
-    <w:lsdException w:name="table of figures" w:semiHidden="1" w:unhideWhenUsed="1"/>
-    <w:lsdException w:name="envelope address" w:semiHidden="1" w:unhideWhenUsed="1"/>
-    <w:lsdException w:name="envelope return" w:semiHidden="1" w:unhideWhenUsed="1"/>
-    <w:lsdException w:name="footnote reference" w:semiHidden="1" w:unhideWhenUsed="1"/>
-    <w:lsdException w:name="annotation reference" w:semiHidden="1" w:unhideWhenUsed="1"/>
-    <w:lsdException w:name="line number" w:semiHidden="1" w:unhideWhenUsed="1"/>
-    <w:lsdException w:name="page number" w:semiHidden="1" w:unhideWhenUsed="1"/>
-    <w:lsdException w:name="endnote reference" w:semiHidden="1" w:unhideWhenUsed="1"/>
-    <w:lsdException w:name="endnote text" w:semiHidden="1" w:unhideWhenUsed="1"/>
-    <w:lsdException w:name="table of authorities" w:semiHidden="1" w:unhideWhenUsed="1"/>
-    <w:lsdException w:name="macro" w:semiHidden="1" w:unhideWhenUsed="1"/>
-    <w:lsdException w:name="toa heading" w:semiHidden="1" w:unhideWhenUsed="1"/>
-    <w:lsdException w:name="List" w:semiHidden="1" w:unhideWhenUsed="1"/>
-    <w:lsdException w:name="List Bullet" w:semiHidden="1" w:uiPriority="12" w:unhideWhenUsed="1" w:qFormat="1"/>
-    <w:lsdException w:name="List Number" w:semiHidden="1" w:unhideWhenUsed="1"/>
-    <w:lsdException w:name="List 2" w:semiHidden="1" w:unhideWhenUsed="1"/>
-    <w:lsdException w:name="List 3" w:semiHidden="1" w:unhideWhenUsed="1"/>
-    <w:lsdException w:name="List 4" w:semiHidden="1" w:unhideWhenUsed="1"/>
-    <w:lsdException w:name="List 5" w:semiHidden="1" w:unhideWhenUsed="1"/>
-    <w:lsdException w:name="List Bullet 2" w:semiHidden="1" w:unhideWhenUsed="1"/>
-    <w:lsdException w:name="List Bullet 3" w:semiHidden="1" w:unhideWhenUsed="1"/>
-    <w:lsdException w:name="List Bullet 4" w:semiHidden="1" w:unhideWhenUsed="1"/>
-    <w:lsdException w:name="List Bullet 5" w:semiHidden="1" w:unhideWhenUsed="1"/>
-    <w:lsdException w:name="List Number 2" w:semiHidden="1" w:unhideWhenUsed="1"/>
-    <w:lsdException w:name="List Number 3" w:semiHidden="1" w:unhideWhenUsed="1"/>
-    <w:lsdException w:name="List Number 4" w:semiHidden="1" w:unhideWhenUsed="1"/>
-    <w:lsdException w:name="List Number 5" w:semiHidden="1" w:unhideWhenUsed="1"/>
-    <w:lsdException w:name="Title" w:uiPriority="10" w:qFormat="1"/>
-    <w:lsdException w:name="Closing" w:semiHidden="1" w:unhideWhenUsed="1"/>
-    <w:lsdException w:name="Signature" w:semiHidden="1" w:unhideWhenUsed="1"/>
-    <w:lsdException w:name="Default Paragraph Font" w:semiHidden="1" w:uiPriority="1" w:unhideWhenUsed="1"/>
-    <w:lsdException w:name="Body Text" w:semiHidden="1" w:unhideWhenUsed="1"/>
-    <w:lsdException w:name="Body Text Indent" w:semiHidden="1" w:unhideWhenUsed="1"/>
-    <w:lsdException w:name="List Continue" w:semiHidden="1" w:unhideWhenUsed="1"/>
-    <w:lsdException w:name="List Continue 2" w:semiHidden="1" w:unhideWhenUsed="1"/>
-    <w:lsdException w:name="List Continue 3" w:semiHidden="1" w:unhideWhenUsed="1"/>
-    <w:lsdException w:name="List Continue 4" w:semiHidden="1" w:unhideWhenUsed="1"/>
-    <w:lsdException w:name="List Continue 5" w:semiHidden="1" w:unhideWhenUsed="1"/>
-    <w:lsdException w:name="Message Header" w:semiHidden="1" w:unhideWhenUsed="1"/>
-    <w:lsdException w:name="Subtitle" w:uiPriority="11" w:qFormat="1"/>
-    <w:lsdException w:name="Salutation" w:semiHidden="1" w:unhideWhenUsed="1"/>
-    <w:lsdException w:name="Date" w:semiHidden="1" w:unhideWhenUsed="1"/>
-    <w:lsdException w:name="Body Text First Indent" w:semiHidden="1" w:unhideWhenUsed="1"/>
-    <w:lsdException w:name="Body Text First Indent 2" w:semiHidden="1" w:unhideWhenUsed="1"/>
-    <w:lsdException w:name="Note Heading" w:semiHidden="1" w:unhideWhenUsed="1"/>
-    <w:lsdException w:name="Body Text 2" w:semiHidden="1" w:unhideWhenUsed="1"/>
-    <w:lsdException w:name="Body Text 3" w:semiHidden="1" w:unhideWhenUsed="1"/>
-    <w:lsdException w:name="Body Text Indent 2" w:semiHidden="1" w:unhideWhenUsed="1"/>
-    <w:lsdException w:name="Body Text Indent 3" w:semiHidden="1" w:unhideWhenUsed="1"/>
-    <w:lsdException w:name="Block Text" w:semiHidden="1" w:unhideWhenUsed="1"/>
-    <w:lsdException w:name="Hyperlink" w:semiHidden="1" w:unhideWhenUsed="1"/>
-    <w:lsdException w:name="FollowedHyperlink" w:semiHidden="1" w:unhideWhenUsed="1"/>
-    <w:lsdException w:name="Strong" w:uiPriority="22" w:qFormat="1"/>
-    <w:lsdException w:name="Emphasis" w:uiPriority="20" w:qFormat="1"/>
-    <w:lsdException w:name="Document Map" w:semiHidden="1" w:unhideWhenUsed="1"/>
-    <w:lsdException w:name="Plain Text" w:semiHidden="1" w:unhideWhenUsed="1"/>
-    <w:lsdException w:name="E-mail Signature" w:semiHidden="1" w:unhideWhenUsed="1"/>
-    <w:lsdException w:name="HTML Top of Form" w:semiHidden="1" w:unhideWhenUsed="1"/>
-    <w:lsdException w:name="HTML Bottom of Form" w:semiHidden="1" w:unhideWhenUsed="1"/>
-    <w:lsdException w:name="Normal (Web)" w:semiHidden="1" w:unhideWhenUsed="1"/>
-    <w:lsdException w:name="HTML Acronym" w:semiHidden="1" w:unhideWhenUsed="1"/>
-    <w:lsdException w:name="HTML Address" w:semiHidden="1" w:unhideWhenUsed="1"/>
-    <w:lsdException w:name="HTML Cite" w:semiHidden="1" w:unhideWhenUsed="1"/>
-    <w:lsdException w:name="HTML Code" w:semiHidden="1" w:unhideWhenUsed="1"/>
-    <w:lsdException w:name="HTML Definition" w:semiHidden="1" w:unhideWhenUsed="1"/>
-    <w:lsdException w:name="HTML Keyboard" w:semiHidden="1" w:unhideWhenUsed="1"/>
-    <w:lsdException w:name="HTML Preformatted" w:semiHidden="1" w:unhideWhenUsed="1"/>
-    <w:lsdException w:name="HTML Sample" w:semiHidden="1" w:unhideWhenUsed="1"/>
-    <w:lsdException w:name="HTML Typewriter" w:semiHidden="1" w:unhideWhenUsed="1"/>
-    <w:lsdException w:name="HTML Variable" w:semiHidden="1" w:unhideWhenUsed="1"/>
-    <w:lsdException w:name="Normal Table" w:semiHidden="1" w:unhideWhenUsed="1"/>
-    <w:lsdException w:name="annotation subject" w:semiHidden="1" w:unhideWhenUsed="1"/>
-    <w:lsdException w:name="No List" w:semiHidden="1" w:unhideWhenUsed="1"/>
-    <w:lsdException w:name="Outline List 1" w:semiHidden="1" w:unhideWhenUsed="1"/>
-    <w:lsdException w:name="Outline List 2" w:semiHidden="1" w:unhideWhenUsed="1"/>
-    <w:lsdException w:name="Outline List 3" w:semiHidden="1" w:unhideWhenUsed="1"/>
-    <w:lsdException w:name="Table Simple 1" w:semiHidden="1" w:unhideWhenUsed="1"/>
-    <w:lsdException w:name="Table Simple 2" w:semiHidden="1" w:unhideWhenUsed="1"/>
-    <w:lsdException w:name="Table Simple 3" w:semiHidden="1" w:unhideWhenUsed="1"/>
-    <w:lsdException w:name="Table Classic 1" w:semiHidden="1" w:unhideWhenUsed="1"/>
-    <w:lsdException w:name="Table Classic 2" w:semiHidden="1" w:unhideWhenUsed="1"/>
-    <w:lsdException w:name="Table Classic 3" w:semiHidden="1" w:unhideWhenUsed="1"/>
-    <w:lsdException w:name="Table Classic 4" w:semiHidden="1" w:unhideWhenUsed="1"/>
-    <w:lsdException w:name="Table Colorful 1" w:semiHidden="1" w:unhideWhenUsed="1"/>
-    <w:lsdException w:name="Table Colorful 2" w:semiHidden="1" w:unhideWhenUsed="1"/>
-    <w:lsdException w:name="Table Colorful 3" w:semiHidden="1" w:unhideWhenUsed="1"/>
-    <w:lsdException w:name="Table Columns 1" w:semiHidden="1" w:unhideWhenUsed="1"/>
-    <w:lsdException w:name="Table Columns 2" w:semiHidden="1" w:unhideWhenUsed="1"/>
-    <w:lsdException w:name="Table Columns 3" w:semiHidden="1" w:unhideWhenUsed="1"/>
-    <w:lsdException w:name="Table Columns 4" w:semiHidden="1" w:unhideWhenUsed="1"/>
-    <w:lsdException w:name="Table Columns 5" w:semiHidden="1" w:unhideWhenUsed="1"/>
-    <w:lsdException w:name="Table Grid 1" w:semiHidden="1" w:unhideWhenUsed="1"/>
-    <w:lsdException w:name="Table Grid 2" w:semiHidden="1" w:unhideWhenUsed="1"/>
-    <w:lsdException w:name="Table Grid 3" w:semiHidden="1" w:unhideWhenUsed="1"/>
-    <w:lsdException w:name="Table Grid 4" w:semiHidden="1" w:unhideWhenUsed="1"/>
-    <w:lsdException w:name="Table Grid 5" w:semiHidden="1" w:unhideWhenUsed="1"/>
-    <w:lsdException w:name="Table Grid 6" w:semiHidden="1" w:unhideWhenUsed="1"/>
-    <w:lsdException w:name="Table Grid 7" w:semiHidden="1" w:unhideWhenUsed="1"/>
-    <w:lsdException w:name="Table Grid 8" w:semiHidden="1" w:unhideWhenUsed="1"/>
-    <w:lsdException w:name="Table List 1" w:semiHidden="1" w:unhideWhenUsed="1"/>
-    <w:lsdException w:name="Table List 2" w:semiHidden="1" w:unhideWhenUsed="1"/>
-    <w:lsdException w:name="Table List 3" w:semiHidden="1" w:unhideWhenUsed="1"/>
-    <w:lsdException w:name="Table List 4" w:semiHidden="1" w:unhideWhenUsed="1"/>
-    <w:lsdException w:name="Table List 5" w:semiHidden="1" w:unhideWhenUsed="1"/>
-    <w:lsdException w:name="Table List 6" w:semiHidden="1" w:unhideWhenUsed="1"/>
-    <w:lsdException w:name="Table List 7" w:semiHidden="1" w:unhideWhenUsed="1"/>
-    <w:lsdException w:name="Table List 8" w:semiHidden="1" w:unhideWhenUsed="1"/>
-    <w:lsdException w:name="Table 3D effects 1" w:semiHidden="1" w:unhideWhenUsed="1"/>
-    <w:lsdException w:name="Table 3D effects 2" w:semiHidden="1" w:unhideWhenUsed="1"/>
-    <w:lsdException w:name="Table 3D effects 3" w:semiHidden="1" w:unhideWhenUsed="1"/>
-    <w:lsdException w:name="Table Contemporary" w:semiHidden="1" w:unhideWhenUsed="1"/>
-    <w:lsdException w:name="Table Elegant" w:semiHidden="1" w:unhideWhenUsed="1"/>
-    <w:lsdException w:name="Table Professional" w:semiHidden="1" w:unhideWhenUsed="1"/>
-    <w:lsdException w:name="Table Subtle 1" w:semiHidden="1" w:unhideWhenUsed="1"/>
-    <w:lsdException w:name="Table Subtle 2" w:semiHidden="1" w:unhideWhenUsed="1"/>
-    <w:lsdException w:name="Table Web 1" w:semiHidden="1" w:unhideWhenUsed="1"/>
-    <w:lsdException w:name="Table Web 2" w:semiHidden="1" w:unhideWhenUsed="1"/>
-    <w:lsdException w:name="Table Web 3" w:semiHidden="1" w:unhideWhenUsed="1"/>
-    <w:lsdException w:name="Balloon Text" w:semiHidden="1" w:unhideWhenUsed="1"/>
-    <w:lsdException w:name="Table Grid" w:uiPriority="39"/>
-    <w:lsdException w:name="Table Theme" w:semiHidden="1" w:unhideWhenUsed="1"/>
-    <w:lsdException w:name="Placeholder Text" w:semiHidden="1"/>
-    <w:lsdException w:name="No Spacing" w:uiPriority="1" w:qFormat="1"/>
-    <w:lsdException w:name="Light Shading" w:uiPriority="60"/>
-    <w:lsdException w:name="Light List" w:uiPriority="61"/>
-    <w:lsdException w:name="Light Grid" w:uiPriority="62"/>
-    <w:lsdException w:name="Medium Shading 1" w:uiPriority="63"/>
-    <w:lsdException w:name="Medium Shading 2" w:uiPriority="64"/>
-    <w:lsdException w:name="Medium List 1" w:uiPriority="65"/>
-    <w:lsdException w:name="Medium List 2" w:uiPriority="66"/>
-    <w:lsdException w:name="Medium Grid 1" w:uiPriority="67"/>
-    <w:lsdException w:name="Medium Grid 2" w:uiPriority="68"/>
-    <w:lsdException w:name="Medium Grid 3" w:uiPriority="69"/>
-    <w:lsdException w:name="Dark List" w:uiPriority="70"/>
-    <w:lsdException w:name="Colorful Shading" w:uiPriority="71"/>
-    <w:lsdException w:name="Colorful List" w:uiPriority="72"/>
-    <w:lsdException w:name="Colorful Grid" w:uiPriority="73"/>
-    <w:lsdException w:name="Light Shading Accent 1" w:uiPriority="60"/>
-    <w:lsdException w:name="Light List Accent 1" w:uiPriority="61"/>
-    <w:lsdException w:name="Light Grid Accent 1" w:uiPriority="62"/>
-    <w:lsdException w:name="Medium Shading 1 Accent 1" w:uiPriority="63"/>
-    <w:lsdException w:name="Medium Shading 2 Accent 1" w:uiPriority="64"/>
-    <w:lsdException w:name="Medium List 1 Accent 1" w:uiPriority="65"/>
-    <w:lsdException w:name="Revision" w:semiHidden="1"/>
-    <w:lsdException w:name="List Paragraph" w:uiPriority="34" w:qFormat="1"/>
-    <w:lsdException w:name="Quote" w:uiPriority="29" w:qFormat="1"/>
-    <w:lsdException w:name="Intense Quote" w:uiPriority="30" w:qFormat="1"/>
-    <w:lsdException w:name="Medium List 2 Accent 1" w:uiPriority="66"/>
-    <w:lsdException w:name="Medium Grid 1 Accent 1" w:uiPriority="67"/>
-    <w:lsdException w:name="Medium Grid 2 Accent 1" w:uiPriority="68"/>
-    <w:lsdException w:name="Medium Grid 3 Accent 1" w:uiPriority="69"/>
-    <w:lsdException w:name="Dark List Accent 1" w:uiPriority="70"/>
-    <w:lsdException w:name="Colorful Shading Accent 1" w:uiPriority="71"/>
-    <w:lsdException w:name="Colorful List Accent 1" w:uiPriority="72"/>
-    <w:lsdException w:name="Colorful Grid Accent 1" w:uiPriority="73"/>
-    <w:lsdException w:name="Light Shading Accent 2" w:uiPriority="60"/>
-    <w:lsdException w:name="Light List Accent 2" w:uiPriority="61"/>
-    <w:lsdException w:name="Light Grid Accent 2" w:uiPriority="62"/>
-    <w:lsdException w:name="Medium Shading 1 Accent 2" w:uiPriority="63"/>
-    <w:lsdException w:name="Medium Shading 2 Accent 2" w:uiPriority="64"/>
-    <w:lsdException w:name="Medium List 1 Accent 2" w:uiPriority="65"/>
-    <w:lsdException w:name="Medium List 2 Accent 2" w:uiPriority="66"/>
-    <w:lsdException w:name="Medium Grid 1 Accent 2" w:uiPriority="67"/>
-    <w:lsdException w:name="Medium Grid 2 Accent 2" w:uiPriority="68"/>
-    <w:lsdException w:name="Medium Grid 3 Accent 2" w:uiPriority="69"/>
-    <w:lsdException w:name="Dark List Accent 2" w:uiPriority="70"/>
-    <w:lsdException w:name="Colorful Shading Accent 2" w:uiPriority="71"/>
-    <w:lsdException w:name="Colorful List Accent 2" w:uiPriority="72"/>
-    <w:lsdException w:name="Colorful Grid Accent 2" w:uiPriority="73"/>
-    <w:lsdException w:name="Light Shading Accent 3" w:uiPriority="60"/>
-    <w:lsdException w:name="Light List Accent 3" w:uiPriority="61"/>
-    <w:lsdException w:name="Light Grid Accent 3" w:uiPriority="62"/>
-    <w:lsdException w:name="Medium Shading 1 Accent 3" w:uiPriority="63"/>
-    <w:lsdException w:name="Medium Shading 2 Accent 3" w:uiPriority="64"/>
-    <w:lsdException w:name="Medium List 1 Accent 3" w:uiPriority="65"/>
-    <w:lsdException w:name="Medium List 2 Accent 3" w:uiPriority="66"/>
-    <w:lsdException w:name="Medium Grid 1 Accent 3" w:uiPriority="67"/>
-    <w:lsdException w:name="Medium Grid 2 Accent 3" w:uiPriority="68"/>
-    <w:lsdException w:name="Medium Grid 3 Accent 3" w:uiPriority="69"/>
-    <w:lsdException w:name="Dark List Accent 3" w:uiPriority="70"/>
-    <w:lsdException w:name="Colorful Shading Accent 3" w:uiPriority="71"/>
-    <w:lsdException w:name="Colorful List Accent 3" w:uiPriority="72"/>
-    <w:lsdException w:name="Colorful Grid Accent 3" w:uiPriority="73"/>
-    <w:lsdException w:name="Light Shading Accent 4" w:uiPriority="60"/>
-    <w:lsdException w:name="Light List Accent 4" w:uiPriority="61"/>
-    <w:lsdException w:name="Light Grid Accent 4" w:uiPriority="62"/>
-    <w:lsdException w:name="Medium Shading 1 Accent 4" w:uiPriority="63"/>
-    <w:lsdException w:name="Medium Shading 2 Accent 4" w:uiPriority="64"/>
-    <w:lsdException w:name="Medium List 1 Accent 4" w:uiPriority="65"/>
-    <w:lsdException w:name="Medium List 2 Accent 4" w:uiPriority="66"/>
-    <w:lsdException w:name="Medium Grid 1 Accent 4" w:uiPriority="67"/>
-    <w:lsdException w:name="Medium Grid 2 Accent 4" w:uiPriority="68"/>
-    <w:lsdException w:name="Medium Grid 3 Accent 4" w:uiPriority="69"/>
-    <w:lsdException w:name="Dark List Accent 4" w:uiPriority="70"/>
-    <w:lsdException w:name="Colorful Shading Accent 4" w:uiPriority="71"/>
-    <w:lsdException w:name="Colorful List Accent 4" w:uiPriority="72"/>
-    <w:lsdException w:name="Colorful Grid Accent 4" w:uiPriority="73"/>
-    <w:lsdException w:name="Light Shading Accent 5" w:uiPriority="60"/>
-    <w:lsdException w:name="Light List Accent 5" w:uiPriority="61"/>
-    <w:lsdException w:name="Light Grid Accent 5" w:uiPriority="62"/>
-    <w:lsdException w:name="Medium Shading 1 Accent 5" w:uiPriority="63"/>
-    <w:lsdException w:name="Medium Shading 2 Accent 5" w:uiPriority="64"/>
-    <w:lsdException w:name="Medium List 1 Accent 5" w:uiPriority="65"/>
-    <w:lsdException w:name="Medium List 2 Accent 5" w:uiPriority="66"/>
-    <w:lsdException w:name="Medium Grid 1 Accent 5" w:uiPriority="67"/>
-    <w:lsdException w:name="Medium Grid 2 Accent 5" w:uiPriority="68"/>
-    <w:lsdException w:name="Medium Grid 3 Accent 5" w:uiPriority="69"/>
-    <w:lsdException w:name="Dark List Accent 5" w:uiPriority="70"/>
-    <w:lsdException w:name="Colorful Shading Accent 5" w:uiPriority="71"/>
-    <w:lsdException w:name="Colorful List Accent 5" w:uiPriority="72"/>
-    <w:lsdException w:name="Colorful Grid Accent 5" w:uiPriority="73"/>
-    <w:lsdException w:name="Light Shading Accent 6" w:uiPriority="60"/>
-    <w:lsdException w:name="Light List Accent 6" w:uiPriority="61"/>
-    <w:lsdException w:name="Light Grid Accent 6" w:uiPriority="62"/>
-    <w:lsdException w:name="Medium Shading 1 Accent 6" w:uiPriority="63"/>
-    <w:lsdException w:name="Medium Shading 2 Accent 6" w:uiPriority="64"/>
-    <w:lsdException w:name="Medium List 1 Accent 6" w:uiPriority="65"/>
-    <w:lsdException w:name="Medium List 2 Accent 6" w:uiPriority="66"/>
-    <w:lsdException w:name="Medium Grid 1 Accent 6" w:uiPriority="67"/>
-    <w:lsdException w:name="Medium Grid 2 Accent 6" w:uiPriority="68"/>
-    <w:lsdException w:name="Medium Grid 3 Accent 6" w:uiPriority="69"/>
-    <w:lsdException w:name="Dark List Accent 6" w:uiPriority="70"/>
-    <w:lsdException w:name="Colorful Shading Accent 6" w:uiPriority="71"/>
-    <w:lsdException w:name="Colorful List Accent 6" w:uiPriority="72"/>
-    <w:lsdException w:name="Colorful Grid Accent 6" w:uiPriority="73"/>
-    <w:lsdException w:name="Subtle Emphasis" w:uiPriority="19" w:qFormat="1"/>
-    <w:lsdException w:name="Intense Emphasis" w:uiPriority="21" w:qFormat="1"/>
-    <w:lsdException w:name="Subtle Reference" w:uiPriority="31" w:qFormat="1"/>
-    <w:lsdException w:name="Intense Reference" w:uiPriority="32" w:qFormat="1"/>
-    <w:lsdException w:name="Book Title" w:uiPriority="33" w:qFormat="1"/>
-    <w:lsdException w:name="Bibliography" w:semiHidden="1" w:uiPriority="37" w:unhideWhenUsed="1"/>
-    <w:lsdException w:name="TOC Heading" w:semiHidden="1" w:uiPriority="39" w:unhideWhenUsed="1" w:qFormat="1"/>
-    <w:lsdException w:name="Plain Table 1" w:uiPriority="41"/>
-    <w:lsdException w:name="Plain Table 2" w:uiPriority="42"/>
-    <w:lsdException w:name="Plain Table 3" w:uiPriority="43"/>
-    <w:lsdException w:name="Plain Table 4" w:uiPriority="44"/>
-    <w:lsdException w:name="Plain Table 5" w:uiPriority="45"/>
-    <w:lsdException w:name="Grid Table Light" w:uiPriority="40"/>
-    <w:lsdException w:name="Grid Table 1 Light" w:uiPriority="46"/>
-    <w:lsdException w:name="Grid Table 2" w:uiPriority="47"/>
-    <w:lsdException w:name="Grid Table 3" w:uiPriority="48"/>
-    <w:lsdException w:name="Grid Table 4" w:uiPriority="49"/>
-    <w:lsdException w:name="Grid Table 5 Dark" w:uiPriority="50"/>
-    <w:lsdException w:name="Grid Table 6 Colorful" w:uiPriority="51"/>
-    <w:lsdException w:name="Grid Table 7 Colorful" w:uiPriority="52"/>
-    <w:lsdException w:name="Grid Table 1 Light Accent 1" w:uiPriority="46"/>
-    <w:lsdException w:name="Grid Table 2 Accent 1" w:uiPriority="47"/>
-    <w:lsdException w:name="Grid Table 3 Accent 1" w:uiPriority="48"/>
-    <w:lsdException w:name="Grid Table 4 Accent 1" w:uiPriority="49"/>
-    <w:lsdException w:name="Grid Table 5 Dark Accent 1" w:uiPriority="50"/>
-    <w:lsdException w:name="Grid Table 6 Colorful Accent 1" w:uiPriority="51"/>
-    <w:lsdException w:name="Grid Table 7 Colorful Accent 1" w:uiPriority="52"/>
-    <w:lsdException w:name="Grid Table 1 Light Accent 2" w:uiPriority="46"/>
-    <w:lsdException w:name="Grid Table 2 Accent 2" w:uiPriority="47"/>
-    <w:lsdException w:name="Grid Table 3 Accent 2" w:uiPriority="48"/>
-    <w:lsdException w:name="Grid Table 4 Accent 2" w:uiPriority="49"/>
-    <w:lsdException w:name="Grid Table 5 Dark Accent 2" w:uiPriority="50"/>
-    <w:lsdException w:name="Grid Table 6 Colorful Accent 2" w:uiPriority="51"/>
-    <w:lsdException w:name="Grid Table 7 Colorful Accent 2" w:uiPriority="52"/>
-    <w:lsdException w:name="Grid Table 1 Light Accent 3" w:uiPriority="46"/>
-    <w:lsdException w:name="Grid Table 2 Accent 3" w:uiPriority="47"/>
-    <w:lsdException w:name="Grid Table 3 Accent 3" w:uiPriority="48"/>
-    <w:lsdException w:name="Grid Table 4 Accent 3" w:uiPriority="49"/>
-    <w:lsdException w:name="Grid Table 5 Dark Accent 3" w:uiPriority="50"/>
-    <w:lsdException w:name="Grid Table 6 Colorful Accent 3" w:uiPriority="51"/>
-    <w:lsdException w:name="Grid Table 7 Colorful Accent 3" w:uiPriority="52"/>
-    <w:lsdException w:name="Grid Table 1 Light Accent 4" w:uiPriority="46"/>
-    <w:lsdException w:name="Grid Table 2 Accent 4" w:uiPriority="47"/>
-    <w:lsdException w:name="Grid Table 3 Accent 4" w:uiPriority="48"/>
-    <w:lsdException w:name="Grid Table 4 Accent 4" w:uiPriority="49"/>
-    <w:lsdException w:name="Grid Table 5 Dark Accent 4" w:uiPriority="50"/>
-    <w:lsdException w:name="Grid Table 6 Colorful Accent 4" w:uiPriority="51"/>
-    <w:lsdException w:name="Grid Table 7 Colorful Accent 4" w:uiPriority="52"/>
-    <w:lsdException w:name="Grid Table 1 Light Accent 5" w:uiPriority="46"/>
-    <w:lsdException w:name="Grid Table 2 Accent 5" w:uiPriority="47"/>
-    <w:lsdException w:name="Grid Table 3 Accent 5" w:uiPriority="48"/>
-    <w:lsdException w:name="Grid Table 4 Accent 5" w:uiPriority="49"/>
-    <w:lsdException w:name="Grid Table 5 Dark Accent 5" w:uiPriority="50"/>
-    <w:lsdException w:name="Grid Table 6 Colorful Accent 5" w:uiPriority="51"/>
-    <w:lsdException w:name="Grid Table 7 Colorful Accent 5" w:uiPriority="52"/>
-    <w:lsdException w:name="Grid Table 1 Light Accent 6" w:uiPriority="46"/>
-    <w:lsdException w:name="Grid Table 2 Accent 6" w:uiPriority="47"/>
-    <w:lsdException w:name="Grid Table 3 Accent 6" w:uiPriority="48"/>
-    <w:lsdException w:name="Grid Table 4 Accent 6" w:uiPriority="49"/>
-    <w:lsdException w:name="Grid Table 5 Dark Accent 6" w:uiPriority="50"/>
-    <w:lsdException w:name="Grid Table 6 Colorful Accent 6" w:uiPriority="51"/>
-    <w:lsdException w:name="Grid Table 7 Colorful Accent 6" w:uiPriority="52"/>
-    <w:lsdException w:name="List Table 1 Light" w:uiPriority="46"/>
-    <w:lsdException w:name="List Table 2" w:uiPriority="47"/>
-    <w:lsdException w:name="List Table 3" w:uiPriority="48"/>
-    <w:lsdException w:name="List Table 4" w:uiPriority="49"/>
-    <w:lsdException w:name="List Table 5 Dark" w:uiPriority="50"/>
-    <w:lsdException w:name="List Table 6 Colorful" w:uiPriority="51"/>
-    <w:lsdException w:name="List Table 7 Colorful" w:uiPriority="52"/>
-    <w:lsdException w:name="List Table 1 Light Accent 1" w:uiPriority="46"/>
-    <w:lsdException w:name="List Table 2 Accent 1" w:uiPriority="47"/>
-    <w:lsdException w:name="List Table 3 Accent 1" w:uiPriority="48"/>
-    <w:lsdException w:name="List Table 4 Accent 1" w:uiPriority="49"/>
-    <w:lsdException w:name="List Table 5 Dark Accent 1" w:uiPriority="50"/>
-    <w:lsdException w:name="List Table 6 Colorful Accent 1" w:uiPriority="51"/>
-    <w:lsdException w:name="List Table 7 Colorful Accent 1" w:uiPriority="52"/>
-    <w:lsdException w:name="List Table 1 Light Accent 2" w:uiPriority="46"/>
-    <w:lsdException w:name="List Table 2 Accent 2" w:uiPriority="47"/>
-    <w:lsdException w:name="List Table 3 Accent 2" w:uiPriority="48"/>
-    <w:lsdException w:name="List Table 4 Accent 2" w:uiPriority="49"/>
-    <w:lsdException w:name="List Table 5 Dark Accent 2" w:uiPriority="50"/>
-    <w:lsdException w:name="List Table 6 Colorful Accent 2" w:uiPriority="51"/>
-    <w:lsdException w:name="List Table 7 Colorful Accent 2" w:uiPriority="52"/>
-    <w:lsdException w:name="List Table 1 Light Accent 3" w:uiPriority="46"/>
-    <w:lsdException w:name="List Table 2 Accent 3" w:uiPriority="47"/>
-    <w:lsdException w:name="List Table 3 Accent 3" w:uiPriority="48"/>
-    <w:lsdException w:name="List Table 4 Accent 3" w:uiPriority="49"/>
-    <w:lsdException w:name="List Table 5 Dark Accent 3" w:uiPriority="50"/>
-    <w:lsdException w:name="List Table 6 Colorful Accent 3" w:uiPriority="51"/>
-    <w:lsdException w:name="List Table 7 Colorful Accent 3" w:uiPriority="52"/>
-    <w:lsdException w:name="List Table 1 Light Accent 4" w:uiPriority="46"/>
-    <w:lsdException w:name="List Table 2 Accent 4" w:uiPriority="47"/>
-    <w:lsdException w:name="List Table 3 Accent 4" w:uiPriority="48"/>
-    <w:lsdException w:name="List Table 4 Accent 4" w:uiPriority="49"/>
-    <w:lsdException w:name="List Table 5 Dark Accent 4" w:uiPriority="50"/>
-    <w:lsdException w:name="List Table 6 Colorful Accent 4" w:uiPriority="51"/>
-    <w:lsdException w:name="List Table 7 Colorful Accent 4" w:uiPriority="52"/>
-    <w:lsdException w:name="List Table 1 Light Accent 5" w:uiPriority="46"/>
-    <w:lsdException w:name="List Table 2 Accent 5" w:uiPriority="47"/>
-    <w:lsdException w:name="List Table 3 Accent 5" w:uiPriority="48"/>
-    <w:lsdException w:name="List Table 4 Accent 5" w:uiPriority="49"/>
-    <w:lsdException w:name="List Table 5 Dark Accent 5" w:uiPriority="50"/>
-    <w:lsdException w:name="List Table 6 Colorful Accent 5" w:uiPriority="51"/>
-    <w:lsdException w:name="List Table 7 Colorful Accent 5" w:uiPriority="52"/>
-    <w:lsdException w:name="List Table 1 Light Accent 6" w:uiPriority="46"/>
-    <w:lsdException w:name="List Table 2 Accent 6" w:uiPriority="47"/>
-    <w:lsdException w:name="List Table 3 Accent 6" w:uiPriority="48"/>
-    <w:lsdException w:name="List Table 4 Accent 6" w:uiPriority="49"/>
-    <w:lsdException w:name="List Table 5 Dark Accent 6" w:uiPriority="50"/>
-    <w:lsdException w:name="List Table 6 Colorful Accent 6" w:uiPriority="51"/>
-    <w:lsdException w:name="List Table 7 Colorful Accent 6" w:uiPriority="52"/>
-    <w:lsdException w:name="Mention" w:semiHidden="1" w:unhideWhenUsed="1"/>
-    <w:lsdException w:name="Smart Hyperlink" w:semiHidden="1" w:unhideWhenUsed="1"/>
-    <w:lsdException w:name="Hashtag" w:semiHidden="1" w:unhideWhenUsed="1"/>
-    <w:lsdException w:name="Unresolved Mention" w:semiHidden="1" w:unhideWhenUsed="1"/>
-    <w:lsdException w:name="Smart Link" w:semiHidden="1" w:unhideWhenUsed="1"/>
-  </w:latentStyles>
-  <w:style w:type="paragraph" w:default="1" w:styleId="Normal">
-    <w:name w:val="Normal"/>
-    <w:qFormat/>
-  </w:style>
-  <w:style w:type="character" w:default="1" w:styleId="DefaultParagraphFont">
-    <w:name w:val="Default Paragraph Font"/>
-    <w:uiPriority w:val="1"/>
-    <w:semiHidden/>
-    <w:unhideWhenUsed/>
-  </w:style>
-  <w:style w:type="table" w:default="1" w:styleId="TableNormal">
-    <w:name w:val="Normal Table"/>
-    <w:uiPriority w:val="99"/>
-    <w:semiHidden/>
-    <w:unhideWhenUsed/>
-    <w:tblPr>
-      <w:tblInd w:w="0" w:type="dxa"/>
-      <w:tblCellMar>
-        <w:top w:w="0" w:type="dxa"/>
-        <w:left w:w="108" w:type="dxa"/>
-        <w:bottom w:w="0" w:type="dxa"/>
-        <w:right w:w="108" w:type="dxa"/>
-      </w:tblCellMar>
-    </w:tblPr>
-  </w:style>
-  <w:style w:type="numbering" w:default="1" w:styleId="NoList">
-    <w:name w:val="No List"/>
-    <w:uiPriority w:val="99"/>
-    <w:semiHidden/>
-    <w:unhideWhenUsed/>
-  </w:style>
-  <w:style w:type="paragraph" w:customStyle="1" w:styleId="35547F8E42D716428DA41990EF7C7507">
-    <w:name w:val="35547F8E42D716428DA41990EF7C7507"/>
-  </w:style>
-  <w:style w:type="paragraph" w:customStyle="1" w:styleId="26285DB45B442A438FE937120AB7BC8D">
-    <w:name w:val="26285DB45B442A438FE937120AB7BC8D"/>
-  </w:style>
-  <w:style w:type="paragraph" w:customStyle="1" w:styleId="78CEAEBE228C08438656A39ADB4C5745">
-    <w:name w:val="78CEAEBE228C08438656A39ADB4C5745"/>
-  </w:style>
-  <w:style w:type="paragraph" w:customStyle="1" w:styleId="2C27043E61D23547B5DAD8DF8D61719F">
-    <w:name w:val="2C27043E61D23547B5DAD8DF8D61719F"/>
-  </w:style>
-  <w:style w:type="paragraph" w:customStyle="1" w:styleId="C395A77012F40742A7688CACCB183552">
-    <w:name w:val="C395A77012F40742A7688CACCB183552"/>
-  </w:style>
-  <w:style w:type="paragraph" w:customStyle="1" w:styleId="6DCCA7AC15E180449009E6929BF45AE2">
-    <w:name w:val="6DCCA7AC15E180449009E6929BF45AE2"/>
-  </w:style>
-  <w:style w:type="paragraph" w:customStyle="1" w:styleId="39EAB62D2DD5BB438203FF8932D5E1F1">
-    <w:name w:val="39EAB62D2DD5BB438203FF8932D5E1F1"/>
-  </w:style>
-  <w:style w:type="paragraph" w:styleId="ListBullet">
-    <w:name w:val="List Bullet"/>
-    <w:basedOn w:val="Normal"/>
-    <w:uiPriority w:val="12"/>
-    <w:qFormat/>
-    <w:pPr>
-      <w:numPr>
-        <w:numId w:val="1"/>
-      </w:numPr>
-      <w:spacing w:after="160" w:line="312" w:lineRule="auto"/>
-    </w:pPr>
-    <w:rPr>
-      <w:rFonts w:eastAsiaTheme="minorHAnsi"/>
-      <w:i/>
-      <w:color w:val="657C9C" w:themeColor="text2" w:themeTint="BF"/>
-      <w:szCs w:val="20"/>
-      <w:lang w:val="en-US" w:eastAsia="ja-JP"/>
-    </w:rPr>
-  </w:style>
-  <w:style w:type="paragraph" w:customStyle="1" w:styleId="68E5761864C2B64497F78025766E3348">
-    <w:name w:val="68E5761864C2B64497F78025766E3348"/>
-  </w:style>
-  <w:style w:type="paragraph" w:customStyle="1" w:styleId="D27995FD5BA7A14084C18F94E6926E9B">
-    <w:name w:val="D27995FD5BA7A14084C18F94E6926E9B"/>
-  </w:style>
-  <w:style w:type="paragraph" w:customStyle="1" w:styleId="6FE5C4DB1975E545855870797DC1D688">
-    <w:name w:val="6FE5C4DB1975E545855870797DC1D688"/>
-  </w:style>
-  <w:style w:type="paragraph" w:customStyle="1" w:styleId="1C9692CE45A3C746B1146D8A74041077">
-    <w:name w:val="1C9692CE45A3C746B1146D8A74041077"/>
-  </w:style>
-  <w:style w:type="paragraph" w:customStyle="1" w:styleId="E21D0827CBFCA94590B90CD4B22EF2DE">
-    <w:name w:val="E21D0827CBFCA94590B90CD4B22EF2DE"/>
-  </w:style>
-  <w:style w:type="paragraph" w:customStyle="1" w:styleId="DA68BF6939B49548B1810CAFA98B84FE">
-    <w:name w:val="DA68BF6939B49548B1810CAFA98B84FE"/>
-  </w:style>
-  <w:style w:type="paragraph" w:customStyle="1" w:styleId="2F14FBE931AAFF4993B48E8595D25F8B">
-    <w:name w:val="2F14FBE931AAFF4993B48E8595D25F8B"/>
-  </w:style>
-  <w:style w:type="paragraph" w:customStyle="1" w:styleId="90C140A6BAC5CE49894A50B469EE481F">
-    <w:name w:val="90C140A6BAC5CE49894A50B469EE481F"/>
-  </w:style>
-  <w:style w:type="paragraph" w:customStyle="1" w:styleId="AF04A743D1525E4EAD7CC00317BDB4F1">
-    <w:name w:val="AF04A743D1525E4EAD7CC00317BDB4F1"/>
-  </w:style>
-</w:styles>
-</file>
-
-<file path=word/glossary/webSettings.xml><?xml version="1.0" encoding="utf-8"?>
-<w:webSettings xmlns:mc="http://schemas.openxmlformats.org/markup-compatibility/2006" xmlns:r="http://schemas.openxmlformats.org/officeDocument/2006/relationships" xmlns:w="http://schemas.openxmlformats.org/wordprocessingml/2006/main" xmlns:w14="http://schemas.microsoft.com/office/word/2010/wordml" xmlns:w15="http://schemas.microsoft.com/office/word/2012/wordml" xmlns:w16cex="http://schemas.microsoft.com/office/word/2018/wordml/cex" xmlns:w16cid="http://schemas.microsoft.com/office/word/2016/wordml/cid" xmlns:w16="http://schemas.microsoft.com/office/word/2018/wordml" xmlns:w16sdtdh="http://schemas.microsoft.com/office/word/2020/wordml/sdtdatahash" xmlns:w16se="http://schemas.microsoft.com/office/word/2015/wordml/symex" mc:Ignorable="w14 w15 w16se w16cid w16 w16cex w16sdtdh">
-  <w:optimizeForBrowser/>
-  <w:allowPNG/>
-</w:webSettings>
 </file>
 
 <file path=word/theme/theme1.xml><?xml version="1.0" encoding="utf-8"?>

</xml_diff>

<commit_message>
feat(HTML): completed setHTML.js and fetchAPI.js
</commit_message>
<xml_diff>
--- a/RICK&MORTY_ALI.docx
+++ b/RICK&MORTY_ALI.docx
@@ -174,10 +174,294 @@
         <w:t xml:space="preserve"> I will be developing a desktop first and then translate it to mobile since for this particular case I see it as the option to go.</w:t>
       </w:r>
     </w:p>
-    <w:p/>
+    <w:p>
+      <w:pPr>
+        <w:pStyle w:val="ListBullet"/>
+      </w:pPr>
+      <w:r>
+        <w:drawing>
+          <wp:anchor distT="0" distB="0" distL="114300" distR="114300" simplePos="0" relativeHeight="251659264" behindDoc="0" locked="0" layoutInCell="1" allowOverlap="1" wp14:anchorId="0B094649" wp14:editId="367D44B9">
+            <wp:simplePos x="0" y="0"/>
+            <wp:positionH relativeFrom="column">
+              <wp:posOffset>110490</wp:posOffset>
+            </wp:positionH>
+            <wp:positionV relativeFrom="paragraph">
+              <wp:posOffset>1002665</wp:posOffset>
+            </wp:positionV>
+            <wp:extent cx="5829935" cy="3052445"/>
+            <wp:effectExtent l="0" t="0" r="0" b="0"/>
+            <wp:wrapSquare wrapText="bothSides"/>
+            <wp:docPr id="1399141510" name="Picture 1" descr="A screenshot of a computer&#10;&#10;Description automatically generated"/>
+            <wp:cNvGraphicFramePr>
+              <a:graphicFrameLocks xmlns:a="http://schemas.openxmlformats.org/drawingml/2006/main" noChangeAspect="1"/>
+            </wp:cNvGraphicFramePr>
+            <a:graphic xmlns:a="http://schemas.openxmlformats.org/drawingml/2006/main">
+              <a:graphicData uri="http://schemas.openxmlformats.org/drawingml/2006/picture">
+                <pic:pic xmlns:pic="http://schemas.openxmlformats.org/drawingml/2006/picture">
+                  <pic:nvPicPr>
+                    <pic:cNvPr id="1399141510" name="Picture 1" descr="A screenshot of a computer&#10;&#10;Description automatically generated"/>
+                    <pic:cNvPicPr/>
+                  </pic:nvPicPr>
+                  <pic:blipFill rotWithShape="1">
+                    <a:blip r:embed="rId8" cstate="print">
+                      <a:extLst>
+                        <a:ext uri="{28A0092B-C50C-407E-A947-70E740481C1C}">
+                          <a14:useLocalDpi xmlns:a14="http://schemas.microsoft.com/office/drawing/2010/main" val="0"/>
+                        </a:ext>
+                      </a:extLst>
+                    </a:blip>
+                    <a:srcRect t="6902"/>
+                    <a:stretch/>
+                  </pic:blipFill>
+                  <pic:spPr bwMode="auto">
+                    <a:xfrm>
+                      <a:off x="0" y="0"/>
+                      <a:ext cx="5829935" cy="3052445"/>
+                    </a:xfrm>
+                    <a:prstGeom prst="rect">
+                      <a:avLst/>
+                    </a:prstGeom>
+                    <a:ln>
+                      <a:noFill/>
+                    </a:ln>
+                    <a:extLst>
+                      <a:ext uri="{53640926-AAD7-44D8-BBD7-CCE9431645EC}">
+                        <a14:shadowObscured xmlns:a14="http://schemas.microsoft.com/office/drawing/2010/main"/>
+                      </a:ext>
+                    </a:extLst>
+                  </pic:spPr>
+                </pic:pic>
+              </a:graphicData>
+            </a:graphic>
+            <wp14:sizeRelH relativeFrom="page">
+              <wp14:pctWidth>0</wp14:pctWidth>
+            </wp14:sizeRelH>
+            <wp14:sizeRelV relativeFrom="page">
+              <wp14:pctHeight>0</wp14:pctHeight>
+            </wp14:sizeRelV>
+          </wp:anchor>
+        </w:drawing>
+      </w:r>
+      <w:r>
+        <w:t xml:space="preserve">Now that the design has been finished, I will start with the logic part with typescript. </w:t>
+      </w:r>
+      <w:proofErr w:type="gramStart"/>
+      <w:r>
+        <w:t>First</w:t>
+      </w:r>
+      <w:proofErr w:type="gramEnd"/>
+      <w:r>
+        <w:t xml:space="preserve"> I have to study what happens when the page is </w:t>
+      </w:r>
+      <w:proofErr w:type="spellStart"/>
+      <w:r>
+        <w:t>laoded</w:t>
+      </w:r>
+      <w:proofErr w:type="spellEnd"/>
+      <w:r>
+        <w:t>, adding all the HTML elements from the typescript and then interacting with them after fetching the API elements.</w:t>
+      </w:r>
+    </w:p>
+    <w:p>
+      <w:pPr>
+        <w:pStyle w:val="ListBullet"/>
+        <w:numPr>
+          <w:ilvl w:val="0"/>
+          <w:numId w:val="0"/>
+        </w:numPr>
+      </w:pPr>
+    </w:p>
+    <w:p>
+      <w:r>
+        <w:drawing>
+          <wp:anchor distT="0" distB="0" distL="114300" distR="114300" simplePos="0" relativeHeight="251662336" behindDoc="0" locked="0" layoutInCell="1" allowOverlap="1" wp14:anchorId="75AE9F05" wp14:editId="2226647C">
+            <wp:simplePos x="0" y="0"/>
+            <wp:positionH relativeFrom="column">
+              <wp:posOffset>3568700</wp:posOffset>
+            </wp:positionH>
+            <wp:positionV relativeFrom="paragraph">
+              <wp:posOffset>3417570</wp:posOffset>
+            </wp:positionV>
+            <wp:extent cx="2588895" cy="2250440"/>
+            <wp:effectExtent l="0" t="0" r="1905" b="0"/>
+            <wp:wrapSquare wrapText="bothSides"/>
+            <wp:docPr id="873294152" name="Picture 1" descr="A screenshot of a computer&#10;&#10;Description automatically generated with medium confidence"/>
+            <wp:cNvGraphicFramePr>
+              <a:graphicFrameLocks xmlns:a="http://schemas.openxmlformats.org/drawingml/2006/main" noChangeAspect="1"/>
+            </wp:cNvGraphicFramePr>
+            <a:graphic xmlns:a="http://schemas.openxmlformats.org/drawingml/2006/main">
+              <a:graphicData uri="http://schemas.openxmlformats.org/drawingml/2006/picture">
+                <pic:pic xmlns:pic="http://schemas.openxmlformats.org/drawingml/2006/picture">
+                  <pic:nvPicPr>
+                    <pic:cNvPr id="873294152" name="Picture 1" descr="A screenshot of a computer&#10;&#10;Description automatically generated with medium confidence"/>
+                    <pic:cNvPicPr/>
+                  </pic:nvPicPr>
+                  <pic:blipFill>
+                    <a:blip r:embed="rId9" cstate="print">
+                      <a:extLst>
+                        <a:ext uri="{28A0092B-C50C-407E-A947-70E740481C1C}">
+                          <a14:useLocalDpi xmlns:a14="http://schemas.microsoft.com/office/drawing/2010/main" val="0"/>
+                        </a:ext>
+                      </a:extLst>
+                    </a:blip>
+                    <a:stretch>
+                      <a:fillRect/>
+                    </a:stretch>
+                  </pic:blipFill>
+                  <pic:spPr>
+                    <a:xfrm>
+                      <a:off x="0" y="0"/>
+                      <a:ext cx="2588895" cy="2250440"/>
+                    </a:xfrm>
+                    <a:prstGeom prst="rect">
+                      <a:avLst/>
+                    </a:prstGeom>
+                  </pic:spPr>
+                </pic:pic>
+              </a:graphicData>
+            </a:graphic>
+            <wp14:sizeRelH relativeFrom="page">
+              <wp14:pctWidth>0</wp14:pctWidth>
+            </wp14:sizeRelH>
+            <wp14:sizeRelV relativeFrom="page">
+              <wp14:pctHeight>0</wp14:pctHeight>
+            </wp14:sizeRelV>
+          </wp:anchor>
+        </w:drawing>
+      </w:r>
+      <w:r>
+        <w:drawing>
+          <wp:anchor distT="0" distB="0" distL="114300" distR="114300" simplePos="0" relativeHeight="251661312" behindDoc="0" locked="0" layoutInCell="1" allowOverlap="1" wp14:anchorId="6BF8FD1D" wp14:editId="4B98CBAD">
+            <wp:simplePos x="0" y="0"/>
+            <wp:positionH relativeFrom="column">
+              <wp:posOffset>1278016</wp:posOffset>
+            </wp:positionH>
+            <wp:positionV relativeFrom="paragraph">
+              <wp:posOffset>3361055</wp:posOffset>
+            </wp:positionV>
+            <wp:extent cx="2000250" cy="2307590"/>
+            <wp:effectExtent l="0" t="0" r="6350" b="3810"/>
+            <wp:wrapSquare wrapText="bothSides"/>
+            <wp:docPr id="1766365160" name="Picture 1" descr="A screenshot of a computer&#10;&#10;Description automatically generated"/>
+            <wp:cNvGraphicFramePr>
+              <a:graphicFrameLocks xmlns:a="http://schemas.openxmlformats.org/drawingml/2006/main" noChangeAspect="1"/>
+            </wp:cNvGraphicFramePr>
+            <a:graphic xmlns:a="http://schemas.openxmlformats.org/drawingml/2006/main">
+              <a:graphicData uri="http://schemas.openxmlformats.org/drawingml/2006/picture">
+                <pic:pic xmlns:pic="http://schemas.openxmlformats.org/drawingml/2006/picture">
+                  <pic:nvPicPr>
+                    <pic:cNvPr id="1766365160" name="Picture 1" descr="A screenshot of a computer&#10;&#10;Description automatically generated"/>
+                    <pic:cNvPicPr/>
+                  </pic:nvPicPr>
+                  <pic:blipFill rotWithShape="1">
+                    <a:blip r:embed="rId10" cstate="print">
+                      <a:extLst>
+                        <a:ext uri="{28A0092B-C50C-407E-A947-70E740481C1C}">
+                          <a14:useLocalDpi xmlns:a14="http://schemas.microsoft.com/office/drawing/2010/main" val="0"/>
+                        </a:ext>
+                      </a:extLst>
+                    </a:blip>
+                    <a:srcRect t="7611" r="54422"/>
+                    <a:stretch/>
+                  </pic:blipFill>
+                  <pic:spPr bwMode="auto">
+                    <a:xfrm>
+                      <a:off x="0" y="0"/>
+                      <a:ext cx="2000250" cy="2307590"/>
+                    </a:xfrm>
+                    <a:prstGeom prst="rect">
+                      <a:avLst/>
+                    </a:prstGeom>
+                    <a:ln>
+                      <a:noFill/>
+                    </a:ln>
+                    <a:extLst>
+                      <a:ext uri="{53640926-AAD7-44D8-BBD7-CCE9431645EC}">
+                        <a14:shadowObscured xmlns:a14="http://schemas.microsoft.com/office/drawing/2010/main"/>
+                      </a:ext>
+                    </a:extLst>
+                  </pic:spPr>
+                </pic:pic>
+              </a:graphicData>
+            </a:graphic>
+            <wp14:sizeRelH relativeFrom="page">
+              <wp14:pctWidth>0</wp14:pctWidth>
+            </wp14:sizeRelH>
+            <wp14:sizeRelV relativeFrom="page">
+              <wp14:pctHeight>0</wp14:pctHeight>
+            </wp14:sizeRelV>
+          </wp:anchor>
+        </w:drawing>
+      </w:r>
+      <w:r>
+        <w:drawing>
+          <wp:anchor distT="0" distB="0" distL="114300" distR="114300" simplePos="0" relativeHeight="251660288" behindDoc="0" locked="0" layoutInCell="1" allowOverlap="1" wp14:anchorId="62DF2CFE" wp14:editId="1F991A4C">
+            <wp:simplePos x="0" y="0"/>
+            <wp:positionH relativeFrom="column">
+              <wp:posOffset>-7205</wp:posOffset>
+            </wp:positionH>
+            <wp:positionV relativeFrom="paragraph">
+              <wp:posOffset>3313556</wp:posOffset>
+            </wp:positionV>
+            <wp:extent cx="1140460" cy="2355215"/>
+            <wp:effectExtent l="0" t="0" r="2540" b="0"/>
+            <wp:wrapSquare wrapText="bothSides"/>
+            <wp:docPr id="803710824" name="Picture 1" descr="A screenshot of a computer&#10;&#10;Description automatically generated"/>
+            <wp:cNvGraphicFramePr>
+              <a:graphicFrameLocks xmlns:a="http://schemas.openxmlformats.org/drawingml/2006/main" noChangeAspect="1"/>
+            </wp:cNvGraphicFramePr>
+            <a:graphic xmlns:a="http://schemas.openxmlformats.org/drawingml/2006/main">
+              <a:graphicData uri="http://schemas.openxmlformats.org/drawingml/2006/picture">
+                <pic:pic xmlns:pic="http://schemas.openxmlformats.org/drawingml/2006/picture">
+                  <pic:nvPicPr>
+                    <pic:cNvPr id="803710824" name="Picture 1" descr="A screenshot of a computer&#10;&#10;Description automatically generated"/>
+                    <pic:cNvPicPr/>
+                  </pic:nvPicPr>
+                  <pic:blipFill rotWithShape="1">
+                    <a:blip r:embed="rId11" cstate="print">
+                      <a:extLst>
+                        <a:ext uri="{28A0092B-C50C-407E-A947-70E740481C1C}">
+                          <a14:useLocalDpi xmlns:a14="http://schemas.microsoft.com/office/drawing/2010/main" val="0"/>
+                        </a:ext>
+                      </a:extLst>
+                    </a:blip>
+                    <a:srcRect l="21426" t="11745" r="56559" b="7458"/>
+                    <a:stretch/>
+                  </pic:blipFill>
+                  <pic:spPr bwMode="auto">
+                    <a:xfrm>
+                      <a:off x="0" y="0"/>
+                      <a:ext cx="1140460" cy="2355215"/>
+                    </a:xfrm>
+                    <a:prstGeom prst="rect">
+                      <a:avLst/>
+                    </a:prstGeom>
+                    <a:ln>
+                      <a:noFill/>
+                    </a:ln>
+                    <a:extLst>
+                      <a:ext uri="{53640926-AAD7-44D8-BBD7-CCE9431645EC}">
+                        <a14:shadowObscured xmlns:a14="http://schemas.microsoft.com/office/drawing/2010/main"/>
+                      </a:ext>
+                    </a:extLst>
+                  </pic:spPr>
+                </pic:pic>
+              </a:graphicData>
+            </a:graphic>
+            <wp14:sizeRelH relativeFrom="page">
+              <wp14:pctWidth>0</wp14:pctWidth>
+            </wp14:sizeRelH>
+            <wp14:sizeRelV relativeFrom="page">
+              <wp14:pctHeight>0</wp14:pctHeight>
+            </wp14:sizeRelV>
+          </wp:anchor>
+        </w:drawing>
+      </w:r>
+    </w:p>
     <w:p/>
     <w:p>
       <w:r>
+        <w:lastRenderedPageBreak/>
         <w:t xml:space="preserve">Worklog: </w:t>
       </w:r>
       <w:r>
@@ -187,11 +471,32 @@
         <w:sym w:font="Wingdings" w:char="F0E0"/>
       </w:r>
       <w:r>
-        <w:t xml:space="preserve"> This day I have set everything up, started the design and already planned about how to organize everything, its styles, logic and so on. Tomorrow I will dedicate it to finish the entire design with responsive.</w:t>
+        <w:t xml:space="preserve"> This day I have set everything up, started the design and already planned about how to organize everything, its styles, logic and so on. </w:t>
+      </w:r>
+      <w:proofErr w:type="gramStart"/>
+      <w:r>
+        <w:t>Tomorrow</w:t>
+      </w:r>
+      <w:proofErr w:type="gramEnd"/>
+      <w:r>
+        <w:t xml:space="preserve"> I will dedicate it to finish the entire design with responsive.</w:t>
+      </w:r>
+    </w:p>
+    <w:p>
+      <w:r>
+        <w:t xml:space="preserve">Worklog: 15 May-&gt;This day I have finished the design completely, started with the logic and I have already </w:t>
+      </w:r>
+      <w:proofErr w:type="gramStart"/>
+      <w:r>
+        <w:t>made a plan</w:t>
+      </w:r>
+      <w:proofErr w:type="gramEnd"/>
+      <w:r>
+        <w:t xml:space="preserve"> on how to go about it. Now it’s time to start with the most challenging part!</w:t>
       </w:r>
     </w:p>
     <w:sectPr>
-      <w:footerReference w:type="default" r:id="rId8"/>
+      <w:footerReference w:type="default" r:id="rId12"/>
       <w:pgSz w:w="11907" w:h="16839" w:code="9"/>
       <w:pgMar w:top="1440" w:right="1080" w:bottom="1829" w:left="1080" w:header="720" w:footer="792" w:gutter="0"/>
       <w:cols w:space="720"/>

</xml_diff>